<commit_message>
Modifica dei casi d'uso, realizzazione diagrammi
Realizzazione modello di dominio ed SSD degli UC2 e UC6
</commit_message>
<xml_diff>
--- a/Iterazione 1/Modello dei casi d'uso.docx
+++ b/Iterazione 1/Modello dei casi d'uso.docx
@@ -12,6 +12,7 @@
           <w:szCs w:val="48"/>
         </w:rPr>
       </w:pPr>
+      <w:bookmarkStart w:id="0" w:name="_Hlk187769465"/>
       <w:r>
         <w:rPr>
           <w:b/>
@@ -37,6 +38,7 @@
         </w:rPr>
         <w:t>G. Messina – S. Squillaci – A. Zarbo</w:t>
       </w:r>
+      <w:bookmarkEnd w:id="0"/>
     </w:p>
     <w:p>
       <w:pPr>
@@ -67,7 +69,7 @@
     </w:p>
     <w:tbl>
       <w:tblPr>
-        <w:tblStyle w:val="Tabellagriglia4-colore1"/>
+        <w:tblStyle w:val="GridTable4-Accent1"/>
         <w:tblW w:w="0" w:type="auto"/>
         <w:tblLook w:val="04A0" w:firstRow="1" w:lastRow="0" w:firstColumn="1" w:lastColumn="0" w:noHBand="0" w:noVBand="1"/>
       </w:tblPr>
@@ -181,10 +183,7 @@
               <w:cnfStyle w:val="000000100000" w:firstRow="0" w:lastRow="0" w:firstColumn="0" w:lastColumn="0" w:oddVBand="0" w:evenVBand="0" w:oddHBand="1" w:evenHBand="0" w:firstRowFirstColumn="0" w:firstRowLastColumn="0" w:lastRowFirstColumn="0" w:lastRowLastColumn="0"/>
             </w:pPr>
             <w:r>
-              <w:t>1</w:t>
-            </w:r>
-            <w:r>
-              <w:t>0</w:t>
+              <w:t>10</w:t>
             </w:r>
             <w:r>
               <w:t>/1</w:t>
@@ -245,7 +244,13 @@
               <w:cnfStyle w:val="000000000000" w:firstRow="0" w:lastRow="0" w:firstColumn="0" w:lastColumn="0" w:oddVBand="0" w:evenVBand="0" w:oddHBand="0" w:evenHBand="0" w:firstRowFirstColumn="0" w:firstRowLastColumn="0" w:lastRowFirstColumn="0" w:lastRowLastColumn="0"/>
             </w:pPr>
             <w:r>
-              <w:t>13/01/2025</w:t>
+              <w:t>1</w:t>
+            </w:r>
+            <w:r>
+              <w:t>4</w:t>
+            </w:r>
+            <w:r>
+              <w:t>/01/2025</w:t>
             </w:r>
           </w:p>
         </w:tc>
@@ -258,7 +263,13 @@
               <w:cnfStyle w:val="000000000000" w:firstRow="0" w:lastRow="0" w:firstColumn="0" w:lastColumn="0" w:oddVBand="0" w:evenVBand="0" w:oddHBand="0" w:evenHBand="0" w:firstRowFirstColumn="0" w:firstRowLastColumn="0" w:lastRowFirstColumn="0" w:lastRowLastColumn="0"/>
             </w:pPr>
             <w:r>
-              <w:t>Correzione dei requisiti</w:t>
+              <w:t>Seconda bozza ott</w:t>
+            </w:r>
+            <w:r>
+              <w:t>e</w:t>
+            </w:r>
+            <w:r>
+              <w:t>nuta in seguito a diverse correzioni. Da raffinare in seguito.</w:t>
             </w:r>
           </w:p>
         </w:tc>
@@ -736,13 +747,6 @@
     <w:p>
       <w:pPr>
         <w:rPr>
-          <w:rFonts w:ascii="Aptos" w:eastAsia="Aptos" w:hAnsi="Aptos" w:cs="Aptos"/>
-        </w:rPr>
-      </w:pPr>
-    </w:p>
-    <w:p>
-      <w:pPr>
-        <w:rPr>
           <w:b/>
           <w:bCs/>
           <w:sz w:val="40"/>
@@ -756,6 +760,7 @@
           <w:sz w:val="40"/>
           <w:szCs w:val="40"/>
         </w:rPr>
+        <w:lastRenderedPageBreak/>
         <w:t>1.</w:t>
       </w:r>
       <w:r>
@@ -782,13 +787,12 @@
         <w:rPr>
           <w:rFonts w:ascii="Aptos" w:eastAsia="Aptos" w:hAnsi="Aptos" w:cs="Aptos"/>
         </w:rPr>
-        <w:lastRenderedPageBreak/>
         <w:t>Analizzando i requisiti riportati nel paragrafo precedente, sono stati individuati l’attore principale a cui è destinato il sistema e gli obiettivi che egli intende portare a termine; da queste informazioni infine sono stati ricavati i casi d’uso principali.</w:t>
       </w:r>
     </w:p>
     <w:tbl>
       <w:tblPr>
-        <w:tblStyle w:val="Grigliatabella"/>
+        <w:tblStyle w:val="TableGrid"/>
         <w:tblW w:w="9120" w:type="dxa"/>
         <w:tblLayout w:type="fixed"/>
         <w:tblLook w:val="06A0" w:firstRow="1" w:lastRow="0" w:firstColumn="1" w:lastColumn="0" w:noHBand="1" w:noVBand="1"/>
@@ -1980,16 +1984,15 @@
           <w:szCs w:val="40"/>
         </w:rPr>
       </w:pPr>
-    </w:p>
-    <w:p>
-      <w:pPr>
+      <w:r>
         <w:rPr>
           <w:b/>
           <w:bCs/>
           <w:sz w:val="40"/>
           <w:szCs w:val="40"/>
         </w:rPr>
-      </w:pPr>
+        <w:br w:type="page"/>
+      </w:r>
     </w:p>
     <w:p>
       <w:pPr>
@@ -2000,16 +2003,16 @@
           <w:szCs w:val="40"/>
         </w:rPr>
       </w:pPr>
-    </w:p>
-    <w:p>
-      <w:pPr>
+      <w:r>
         <w:rPr>
           <w:b/>
           <w:bCs/>
           <w:sz w:val="40"/>
           <w:szCs w:val="40"/>
         </w:rPr>
-      </w:pPr>
+        <w:lastRenderedPageBreak/>
+        <w:t>1.</w:t>
+      </w:r>
       <w:r>
         <w:rPr>
           <w:b/>
@@ -2017,8 +2020,7 @@
           <w:sz w:val="40"/>
           <w:szCs w:val="40"/>
         </w:rPr>
-        <w:lastRenderedPageBreak/>
-        <w:t>1.</w:t>
+        <w:t>2</w:t>
       </w:r>
       <w:r>
         <w:rPr>
@@ -2027,25 +2029,17 @@
           <w:sz w:val="40"/>
           <w:szCs w:val="40"/>
         </w:rPr>
-        <w:t>2</w:t>
-      </w:r>
-      <w:r>
+        <w:t xml:space="preserve"> Modello dei casi d’uso</w:t>
+      </w:r>
+    </w:p>
+    <w:p>
+      <w:pPr>
         <w:rPr>
           <w:b/>
           <w:bCs/>
-          <w:sz w:val="40"/>
-          <w:szCs w:val="40"/>
-        </w:rPr>
-        <w:t xml:space="preserve"> Modello dei casi d’uso</w:t>
-      </w:r>
-    </w:p>
-    <w:p>
-      <w:pPr>
-        <w:rPr>
-          <w:b/>
-          <w:bCs/>
-        </w:rPr>
-      </w:pPr>
+        </w:rPr>
+      </w:pPr>
+      <w:bookmarkStart w:id="1" w:name="_Hlk187770650"/>
       <w:r>
         <w:rPr>
           <w:b/>
@@ -2076,7 +2070,7 @@
     </w:p>
     <w:tbl>
       <w:tblPr>
-        <w:tblStyle w:val="Grigliatabella"/>
+        <w:tblStyle w:val="TableGrid"/>
         <w:tblW w:w="0" w:type="auto"/>
         <w:tblLayout w:type="fixed"/>
         <w:tblLook w:val="06A0" w:firstRow="1" w:lastRow="0" w:firstColumn="1" w:lastColumn="0" w:noHBand="1" w:noVBand="1"/>
@@ -2302,7 +2296,7 @@
               <w:rPr>
                 <w:rFonts w:ascii="Aptos" w:eastAsia="Aptos" w:hAnsi="Aptos" w:cs="Aptos"/>
               </w:rPr>
-              <w:t>1. L’Amministratore vuole inserire una nuova tratta con i relativi orari</w:t>
+              <w:t>1. L’Amministratore vuole inserire una nuova tratta</w:t>
             </w:r>
             <w:r>
               <w:rPr>
@@ -2352,7 +2346,100 @@
               <w:rPr>
                 <w:rFonts w:ascii="Aptos" w:eastAsia="Aptos" w:hAnsi="Aptos" w:cs="Aptos"/>
               </w:rPr>
-              <w:t>città di partenza, città di arrivo</w:t>
+              <w:t>città di partenza, città di arriv</w:t>
+            </w:r>
+            <w:r>
+              <w:rPr>
+                <w:rFonts w:ascii="Aptos" w:eastAsia="Aptos" w:hAnsi="Aptos" w:cs="Aptos"/>
+              </w:rPr>
+              <w:t>o</w:t>
+            </w:r>
+            <w:r>
+              <w:rPr>
+                <w:rFonts w:ascii="Aptos" w:eastAsia="Aptos" w:hAnsi="Aptos" w:cs="Aptos"/>
+              </w:rPr>
+              <w:t>;</w:t>
+            </w:r>
+          </w:p>
+          <w:p>
+            <w:pPr>
+              <w:rPr>
+                <w:rFonts w:ascii="Aptos" w:eastAsia="Aptos" w:hAnsi="Aptos" w:cs="Aptos"/>
+              </w:rPr>
+            </w:pPr>
+            <w:r>
+              <w:rPr>
+                <w:rFonts w:ascii="Aptos" w:eastAsia="Aptos" w:hAnsi="Aptos" w:cs="Aptos"/>
+              </w:rPr>
+              <w:t>4</w:t>
+            </w:r>
+            <w:r>
+              <w:rPr>
+                <w:rFonts w:ascii="Aptos" w:eastAsia="Aptos" w:hAnsi="Aptos" w:cs="Aptos"/>
+              </w:rPr>
+              <w:t>. Il sistema genera un codice univoco per la tratta.</w:t>
+            </w:r>
+          </w:p>
+          <w:p>
+            <w:pPr>
+              <w:rPr>
+                <w:rFonts w:ascii="Aptos" w:eastAsia="Aptos" w:hAnsi="Aptos" w:cs="Aptos"/>
+              </w:rPr>
+            </w:pPr>
+            <w:r>
+              <w:rPr>
+                <w:rFonts w:ascii="Aptos" w:eastAsia="Aptos" w:hAnsi="Aptos" w:cs="Aptos"/>
+              </w:rPr>
+              <w:t>5. L’amministratore inserisce per la tratta appena aggiunta le relative corse specificando l’orario di partenza</w:t>
+            </w:r>
+            <w:r>
+              <w:rPr>
+                <w:rFonts w:ascii="Aptos" w:eastAsia="Aptos" w:hAnsi="Aptos" w:cs="Aptos"/>
+              </w:rPr>
+              <w:t>,</w:t>
+            </w:r>
+            <w:r>
+              <w:rPr>
+                <w:rFonts w:ascii="Aptos" w:eastAsia="Aptos" w:hAnsi="Aptos" w:cs="Aptos"/>
+              </w:rPr>
+              <w:t xml:space="preserve"> di arrivo, </w:t>
+            </w:r>
+            <w:r>
+              <w:rPr>
+                <w:rFonts w:ascii="Aptos" w:eastAsia="Aptos" w:hAnsi="Aptos" w:cs="Aptos"/>
+              </w:rPr>
+              <w:t xml:space="preserve">ed </w:t>
+            </w:r>
+            <w:r>
+              <w:rPr>
+                <w:rFonts w:ascii="Aptos" w:eastAsia="Aptos" w:hAnsi="Aptos" w:cs="Aptos"/>
+              </w:rPr>
+              <w:t>il costo</w:t>
+            </w:r>
+            <w:r>
+              <w:rPr>
+                <w:rFonts w:ascii="Aptos" w:eastAsia="Aptos" w:hAnsi="Aptos" w:cs="Aptos"/>
+              </w:rPr>
+              <w:t>.</w:t>
+            </w:r>
+            <w:r>
+              <w:rPr>
+                <w:rFonts w:ascii="Aptos" w:eastAsia="Aptos" w:hAnsi="Aptos" w:cs="Aptos"/>
+              </w:rPr>
+              <w:t xml:space="preserve"> Il sistema genererà un codice univoco per la tratta.</w:t>
+            </w:r>
+          </w:p>
+          <w:p>
+            <w:pPr>
+              <w:rPr>
+                <w:rFonts w:ascii="Aptos" w:eastAsia="Aptos" w:hAnsi="Aptos" w:cs="Aptos"/>
+              </w:rPr>
+            </w:pPr>
+            <w:r>
+              <w:rPr>
+                <w:rFonts w:ascii="Aptos" w:eastAsia="Aptos" w:hAnsi="Aptos" w:cs="Aptos"/>
+              </w:rPr>
+              <w:t xml:space="preserve">L’amministratore inserisce il codice relativo al mezzo di trasporto (treno o autobus) che effettuerà la corsa. </w:t>
             </w:r>
             <w:r>
               <w:rPr>
@@ -2360,55 +2447,54 @@
               </w:rPr>
               <w:t xml:space="preserve"> </w:t>
             </w:r>
-            <w:r>
-              <w:rPr>
-                <w:rFonts w:ascii="Aptos" w:eastAsia="Aptos" w:hAnsi="Aptos" w:cs="Aptos"/>
-              </w:rPr>
-              <w:t xml:space="preserve">e il </w:t>
-            </w:r>
-            <w:r>
-              <w:rPr>
-                <w:rFonts w:ascii="Aptos" w:eastAsia="Aptos" w:hAnsi="Aptos" w:cs="Aptos"/>
-              </w:rPr>
-              <w:t>costo</w:t>
-            </w:r>
-            <w:r>
-              <w:rPr>
-                <w:rFonts w:ascii="Aptos" w:eastAsia="Aptos" w:hAnsi="Aptos" w:cs="Aptos"/>
-              </w:rPr>
-              <w:t>;</w:t>
-            </w:r>
-          </w:p>
-          <w:p>
-            <w:pPr>
-              <w:rPr>
-                <w:rFonts w:ascii="Aptos" w:eastAsia="Aptos" w:hAnsi="Aptos" w:cs="Aptos"/>
-              </w:rPr>
-            </w:pPr>
-            <w:r>
-              <w:rPr>
-                <w:rFonts w:ascii="Aptos" w:eastAsia="Aptos" w:hAnsi="Aptos" w:cs="Aptos"/>
-              </w:rPr>
-              <w:t>4</w:t>
-            </w:r>
-            <w:r>
-              <w:rPr>
-                <w:rFonts w:ascii="Aptos" w:eastAsia="Aptos" w:hAnsi="Aptos" w:cs="Aptos"/>
-              </w:rPr>
-              <w:t>. Il sistema genera un codice univoco per la tratta.</w:t>
-            </w:r>
-          </w:p>
-          <w:p>
-            <w:pPr>
-              <w:rPr>
-                <w:rFonts w:ascii="Aptos" w:eastAsia="Aptos" w:hAnsi="Aptos" w:cs="Aptos"/>
-              </w:rPr>
-            </w:pPr>
-            <w:r>
-              <w:rPr>
-                <w:rFonts w:ascii="Aptos" w:eastAsia="Aptos" w:hAnsi="Aptos" w:cs="Aptos"/>
-              </w:rPr>
-              <w:t>5</w:t>
+          </w:p>
+          <w:p>
+            <w:pPr>
+              <w:rPr>
+                <w:rFonts w:ascii="Aptos" w:eastAsia="Aptos" w:hAnsi="Aptos" w:cs="Aptos"/>
+              </w:rPr>
+            </w:pPr>
+            <w:r>
+              <w:rPr>
+                <w:rFonts w:ascii="Aptos" w:eastAsia="Aptos" w:hAnsi="Aptos" w:cs="Aptos"/>
+              </w:rPr>
+              <w:t xml:space="preserve">Il Sistema registra le informazioni relative </w:t>
+            </w:r>
+            <w:r>
+              <w:rPr>
+                <w:rFonts w:ascii="Aptos" w:eastAsia="Aptos" w:hAnsi="Aptos" w:cs="Aptos"/>
+              </w:rPr>
+              <w:t>alla corsa.</w:t>
+            </w:r>
+          </w:p>
+          <w:p>
+            <w:pPr>
+              <w:rPr>
+                <w:rFonts w:ascii="Aptos" w:eastAsia="Aptos" w:hAnsi="Aptos" w:cs="Aptos"/>
+                <w:i/>
+                <w:iCs/>
+              </w:rPr>
+            </w:pPr>
+            <w:r>
+              <w:rPr>
+                <w:rFonts w:ascii="Aptos" w:eastAsia="Aptos" w:hAnsi="Aptos" w:cs="Aptos"/>
+                <w:i/>
+                <w:iCs/>
+              </w:rPr>
+              <w:t>Il passo 5 viene ripetuto fin quando serve.</w:t>
+            </w:r>
+          </w:p>
+          <w:p>
+            <w:pPr>
+              <w:rPr>
+                <w:rFonts w:ascii="Aptos" w:eastAsia="Aptos" w:hAnsi="Aptos" w:cs="Aptos"/>
+              </w:rPr>
+            </w:pPr>
+            <w:r>
+              <w:rPr>
+                <w:rFonts w:ascii="Aptos" w:eastAsia="Aptos" w:hAnsi="Aptos" w:cs="Aptos"/>
+              </w:rPr>
+              <w:t>6</w:t>
             </w:r>
             <w:r>
               <w:rPr>
@@ -2456,7 +2542,7 @@
           </w:p>
           <w:p>
             <w:pPr>
-              <w:pStyle w:val="Paragrafoelenco"/>
+              <w:pStyle w:val="ListParagraph"/>
               <w:numPr>
                 <w:ilvl w:val="0"/>
                 <w:numId w:val="7"/>
@@ -2468,7 +2554,7 @@
           </w:p>
           <w:p>
             <w:pPr>
-              <w:pStyle w:val="Paragrafoelenco"/>
+              <w:pStyle w:val="ListParagraph"/>
             </w:pPr>
             <w:r>
               <w:t>ripristina lo stato precedente del Sistema</w:t>
@@ -2476,7 +2562,7 @@
           </w:p>
           <w:p>
             <w:pPr>
-              <w:pStyle w:val="Paragrafoelenco"/>
+              <w:pStyle w:val="ListParagraph"/>
               <w:numPr>
                 <w:ilvl w:val="0"/>
                 <w:numId w:val="7"/>
@@ -2507,7 +2593,7 @@
           </w:p>
           <w:p>
             <w:pPr>
-              <w:pStyle w:val="Paragrafoelenco"/>
+              <w:pStyle w:val="ListParagraph"/>
               <w:numPr>
                 <w:ilvl w:val="0"/>
                 <w:numId w:val="8"/>
@@ -2519,7 +2605,7 @@
           </w:p>
           <w:p>
             <w:pPr>
-              <w:pStyle w:val="Paragrafoelenco"/>
+              <w:pStyle w:val="ListParagraph"/>
               <w:numPr>
                 <w:ilvl w:val="0"/>
                 <w:numId w:val="8"/>
@@ -2628,6 +2714,7 @@
           <w:p/>
         </w:tc>
       </w:tr>
+      <w:bookmarkEnd w:id="1"/>
     </w:tbl>
     <w:p>
       <w:pPr>
@@ -2640,51 +2727,11 @@
     <w:p>
       <w:pPr>
         <w:rPr>
-          <w:sz w:val="28"/>
-          <w:szCs w:val="28"/>
-        </w:rPr>
-      </w:pPr>
-    </w:p>
-    <w:p>
-      <w:pPr>
-        <w:rPr>
-          <w:sz w:val="28"/>
-          <w:szCs w:val="28"/>
-        </w:rPr>
-      </w:pPr>
-    </w:p>
-    <w:p>
-      <w:pPr>
-        <w:rPr>
-          <w:sz w:val="28"/>
-          <w:szCs w:val="28"/>
-        </w:rPr>
-      </w:pPr>
-    </w:p>
-    <w:p>
-      <w:pPr>
-        <w:rPr>
-          <w:sz w:val="28"/>
-          <w:szCs w:val="28"/>
-        </w:rPr>
-      </w:pPr>
-    </w:p>
-    <w:p>
-      <w:pPr>
-        <w:rPr>
-          <w:sz w:val="28"/>
-          <w:szCs w:val="28"/>
-        </w:rPr>
-      </w:pPr>
-    </w:p>
-    <w:p>
-      <w:pPr>
-        <w:rPr>
           <w:b/>
           <w:bCs/>
         </w:rPr>
       </w:pPr>
-      <w:bookmarkStart w:id="0" w:name="_Hlk184836586"/>
+      <w:bookmarkStart w:id="2" w:name="_Hlk184836586"/>
       <w:r>
         <w:rPr>
           <w:b/>
@@ -2692,6 +2739,7 @@
           <w:sz w:val="28"/>
           <w:szCs w:val="28"/>
         </w:rPr>
+        <w:lastRenderedPageBreak/>
         <w:t>UC</w:t>
       </w:r>
       <w:r>
@@ -2733,7 +2781,7 @@
     </w:p>
     <w:tbl>
       <w:tblPr>
-        <w:tblStyle w:val="Grigliatabella"/>
+        <w:tblStyle w:val="TableGrid"/>
         <w:tblW w:w="0" w:type="auto"/>
         <w:tblLayout w:type="fixed"/>
         <w:tblLook w:val="06A0" w:firstRow="1" w:lastRow="0" w:firstColumn="1" w:lastColumn="0" w:noHBand="1" w:noVBand="1"/>
@@ -3060,7 +3108,25 @@
               <w:rPr>
                 <w:rFonts w:ascii="Aptos" w:eastAsia="Aptos" w:hAnsi="Aptos" w:cs="Aptos"/>
               </w:rPr>
-              <w:t xml:space="preserve"> inserisce l’orario di partenza, l’orario di arrivo e la durata;</w:t>
+              <w:t xml:space="preserve"> inserisce l’orario di partenza, l’orario di arrivo</w:t>
+            </w:r>
+            <w:r>
+              <w:rPr>
+                <w:rFonts w:ascii="Aptos" w:eastAsia="Aptos" w:hAnsi="Aptos" w:cs="Aptos"/>
+              </w:rPr>
+              <w:t xml:space="preserve"> </w:t>
+            </w:r>
+            <w:r>
+              <w:rPr>
+                <w:rFonts w:ascii="Aptos" w:eastAsia="Aptos" w:hAnsi="Aptos" w:cs="Aptos"/>
+              </w:rPr>
+              <w:t>ed il costo</w:t>
+            </w:r>
+            <w:r>
+              <w:rPr>
+                <w:rFonts w:ascii="Aptos" w:eastAsia="Aptos" w:hAnsi="Aptos" w:cs="Aptos"/>
+              </w:rPr>
+              <w:t>;</w:t>
             </w:r>
           </w:p>
           <w:p>
@@ -3153,7 +3219,7 @@
           </w:p>
           <w:p>
             <w:pPr>
-              <w:pStyle w:val="Paragrafoelenco"/>
+              <w:pStyle w:val="ListParagraph"/>
               <w:numPr>
                 <w:ilvl w:val="0"/>
                 <w:numId w:val="11"/>
@@ -3165,7 +3231,7 @@
           </w:p>
           <w:p>
             <w:pPr>
-              <w:pStyle w:val="Paragrafoelenco"/>
+              <w:pStyle w:val="ListParagraph"/>
             </w:pPr>
             <w:r>
               <w:t>ripristina lo stato precedente del Sistema</w:t>
@@ -3173,7 +3239,7 @@
           </w:p>
           <w:p>
             <w:pPr>
-              <w:pStyle w:val="Paragrafoelenco"/>
+              <w:pStyle w:val="ListParagraph"/>
               <w:numPr>
                 <w:ilvl w:val="0"/>
                 <w:numId w:val="11"/>
@@ -3204,7 +3270,7 @@
           </w:p>
           <w:p>
             <w:pPr>
-              <w:pStyle w:val="Paragrafoelenco"/>
+              <w:pStyle w:val="ListParagraph"/>
               <w:numPr>
                 <w:ilvl w:val="0"/>
                 <w:numId w:val="12"/>
@@ -3216,7 +3282,7 @@
           </w:p>
           <w:p>
             <w:pPr>
-              <w:pStyle w:val="Paragrafoelenco"/>
+              <w:pStyle w:val="ListParagraph"/>
               <w:numPr>
                 <w:ilvl w:val="0"/>
                 <w:numId w:val="12"/>
@@ -3322,61 +3388,27 @@
           <w:p/>
         </w:tc>
       </w:tr>
-      <w:bookmarkEnd w:id="0"/>
+      <w:bookmarkEnd w:id="2"/>
     </w:tbl>
     <w:p>
       <w:pPr>
-        <w:rPr>
-          <w:rFonts w:ascii="Aptos" w:eastAsia="Aptos" w:hAnsi="Aptos" w:cs="Aptos"/>
-        </w:rPr>
-      </w:pPr>
-    </w:p>
-    <w:p>
-      <w:pPr>
-        <w:rPr>
-          <w:rFonts w:ascii="Aptos" w:eastAsia="Aptos" w:hAnsi="Aptos" w:cs="Aptos"/>
-        </w:rPr>
-      </w:pPr>
-    </w:p>
-    <w:p>
-      <w:pPr>
-        <w:rPr>
-          <w:rFonts w:ascii="Aptos" w:eastAsia="Aptos" w:hAnsi="Aptos" w:cs="Aptos"/>
-        </w:rPr>
-      </w:pPr>
-    </w:p>
-    <w:p>
-      <w:pPr>
-        <w:rPr>
-          <w:rFonts w:ascii="Aptos" w:eastAsia="Aptos" w:hAnsi="Aptos" w:cs="Aptos"/>
-        </w:rPr>
-      </w:pPr>
-    </w:p>
-    <w:p>
-      <w:pPr>
-        <w:rPr>
-          <w:b/>
-          <w:bCs/>
-        </w:rPr>
-      </w:pPr>
-      <w:r>
         <w:rPr>
           <w:b/>
           <w:bCs/>
           <w:sz w:val="28"/>
           <w:szCs w:val="28"/>
         </w:rPr>
-        <w:t>UC</w:t>
-      </w:r>
-      <w:r>
+      </w:pPr>
+    </w:p>
+    <w:p>
+      <w:pPr>
         <w:rPr>
           <w:b/>
           <w:bCs/>
           <w:sz w:val="28"/>
           <w:szCs w:val="28"/>
         </w:rPr>
-        <w:t>6</w:t>
-      </w:r>
+      </w:pPr>
       <w:r>
         <w:rPr>
           <w:b/>
@@ -3384,8 +3416,16 @@
           <w:sz w:val="28"/>
           <w:szCs w:val="28"/>
         </w:rPr>
-        <w:t xml:space="preserve">: </w:t>
-      </w:r>
+        <w:br w:type="page"/>
+      </w:r>
+    </w:p>
+    <w:p>
+      <w:pPr>
+        <w:rPr>
+          <w:b/>
+          <w:bCs/>
+        </w:rPr>
+      </w:pPr>
       <w:r>
         <w:rPr>
           <w:b/>
@@ -3393,12 +3433,40 @@
           <w:sz w:val="28"/>
           <w:szCs w:val="28"/>
         </w:rPr>
+        <w:lastRenderedPageBreak/>
+        <w:t>UC</w:t>
+      </w:r>
+      <w:r>
+        <w:rPr>
+          <w:b/>
+          <w:bCs/>
+          <w:sz w:val="28"/>
+          <w:szCs w:val="28"/>
+        </w:rPr>
+        <w:t>6</w:t>
+      </w:r>
+      <w:r>
+        <w:rPr>
+          <w:b/>
+          <w:bCs/>
+          <w:sz w:val="28"/>
+          <w:szCs w:val="28"/>
+        </w:rPr>
+        <w:t xml:space="preserve">: </w:t>
+      </w:r>
+      <w:r>
+        <w:rPr>
+          <w:b/>
+          <w:bCs/>
+          <w:sz w:val="28"/>
+          <w:szCs w:val="28"/>
+        </w:rPr>
         <w:t>Prenotazione corsa</w:t>
       </w:r>
     </w:p>
     <w:tbl>
       <w:tblPr>
-        <w:tblStyle w:val="Grigliatabella"/>
+        <w:tblStyle w:val="TableGrid"/>
         <w:tblW w:w="0" w:type="auto"/>
         <w:tblLayout w:type="fixed"/>
         <w:tblLook w:val="06A0" w:firstRow="1" w:lastRow="0" w:firstColumn="1" w:lastColumn="0" w:noHBand="1" w:noVBand="1"/>
@@ -3727,19 +3795,19 @@
             </w:r>
           </w:p>
           <w:p>
-            <w:r>
-              <w:rPr>
-                <w:rFonts w:ascii="Aptos" w:eastAsia="Aptos" w:hAnsi="Aptos" w:cs="Aptos"/>
-              </w:rPr>
-              <w:t>5. Il cliente conferma la prenotazione;</w:t>
-            </w:r>
-          </w:p>
-          <w:p>
-            <w:pPr>
-              <w:rPr>
-                <w:rFonts w:ascii="Aptos" w:eastAsia="Aptos" w:hAnsi="Aptos" w:cs="Aptos"/>
-              </w:rPr>
-            </w:pPr>
+            <w:pPr>
+              <w:rPr>
+                <w:rFonts w:ascii="Aptos" w:eastAsia="Aptos" w:hAnsi="Aptos" w:cs="Aptos"/>
+              </w:rPr>
+            </w:pPr>
+            <w:r>
+              <w:rPr>
+                <w:rFonts w:ascii="Aptos" w:eastAsia="Aptos" w:hAnsi="Aptos" w:cs="Aptos"/>
+              </w:rPr>
+              <w:t>5. Il sistema mostra il riepilogo della prenotazione.</w:t>
+            </w:r>
+          </w:p>
+          <w:p>
             <w:r>
               <w:rPr>
                 <w:rFonts w:ascii="Aptos" w:eastAsia="Aptos" w:hAnsi="Aptos" w:cs="Aptos"/>
@@ -3750,39 +3818,106 @@
               <w:rPr>
                 <w:rFonts w:ascii="Aptos" w:eastAsia="Aptos" w:hAnsi="Aptos" w:cs="Aptos"/>
               </w:rPr>
+              <w:t>. Il cliente conferma la prenotazione;</w:t>
+            </w:r>
+          </w:p>
+          <w:p>
+            <w:pPr>
+              <w:rPr>
+                <w:rFonts w:ascii="Aptos" w:eastAsia="Aptos" w:hAnsi="Aptos" w:cs="Aptos"/>
+              </w:rPr>
+            </w:pPr>
+            <w:r>
+              <w:rPr>
+                <w:rFonts w:ascii="Aptos" w:eastAsia="Aptos" w:hAnsi="Aptos" w:cs="Aptos"/>
+              </w:rPr>
+              <w:t>7</w:t>
+            </w:r>
+            <w:r>
+              <w:rPr>
+                <w:rFonts w:ascii="Aptos" w:eastAsia="Aptos" w:hAnsi="Aptos" w:cs="Aptos"/>
+              </w:rPr>
               <w:t xml:space="preserve">. </w:t>
             </w:r>
             <w:r>
               <w:rPr>
                 <w:rFonts w:ascii="Aptos" w:eastAsia="Aptos" w:hAnsi="Aptos" w:cs="Aptos"/>
               </w:rPr>
-              <w:t>Il sistema assegna un posto e lo inserisce nelle informazioni del biglietto e aggiorna la disponibilità dei posti;</w:t>
-            </w:r>
-          </w:p>
-          <w:p>
-            <w:pPr>
-              <w:rPr>
-                <w:rFonts w:ascii="Aptos" w:eastAsia="Aptos" w:hAnsi="Aptos" w:cs="Aptos"/>
-              </w:rPr>
-            </w:pPr>
-            <w:r>
-              <w:rPr>
-                <w:rFonts w:ascii="Aptos" w:eastAsia="Aptos" w:hAnsi="Aptos" w:cs="Aptos"/>
-              </w:rPr>
-              <w:t>7. Il sistema genera un codice univoco per il biglietto;</w:t>
-            </w:r>
-          </w:p>
-          <w:p>
-            <w:pPr>
-              <w:rPr>
-                <w:rFonts w:ascii="Aptos" w:eastAsia="Aptos" w:hAnsi="Aptos" w:cs="Aptos"/>
-              </w:rPr>
-            </w:pPr>
-            <w:r>
-              <w:rPr>
-                <w:rFonts w:ascii="Aptos" w:eastAsia="Aptos" w:hAnsi="Aptos" w:cs="Aptos"/>
-              </w:rPr>
-              <w:t>8. Il sistema conferma la prenotazione generando il biglietto e lo inserisce nel profilo del cliente.</w:t>
+              <w:t>Il sistema assegna un posto e lo inserisce nelle informazioni del biglietto</w:t>
+            </w:r>
+            <w:r>
+              <w:rPr>
+                <w:rFonts w:ascii="Aptos" w:eastAsia="Aptos" w:hAnsi="Aptos" w:cs="Aptos"/>
+              </w:rPr>
+              <w:t xml:space="preserve">, </w:t>
+            </w:r>
+            <w:r>
+              <w:rPr>
+                <w:rFonts w:ascii="Aptos" w:eastAsia="Aptos" w:hAnsi="Aptos" w:cs="Aptos"/>
+              </w:rPr>
+              <w:t>aggiorna la disponibilità dei posti;</w:t>
+            </w:r>
+          </w:p>
+          <w:p>
+            <w:pPr>
+              <w:rPr>
+                <w:rFonts w:ascii="Aptos" w:eastAsia="Aptos" w:hAnsi="Aptos" w:cs="Aptos"/>
+              </w:rPr>
+            </w:pPr>
+            <w:r>
+              <w:rPr>
+                <w:rFonts w:ascii="Aptos" w:eastAsia="Aptos" w:hAnsi="Aptos" w:cs="Aptos"/>
+              </w:rPr>
+              <w:t>8</w:t>
+            </w:r>
+            <w:r>
+              <w:rPr>
+                <w:rFonts w:ascii="Aptos" w:eastAsia="Aptos" w:hAnsi="Aptos" w:cs="Aptos"/>
+              </w:rPr>
+              <w:t>. Il sistema genera un codice univoco per il biglietto;</w:t>
+            </w:r>
+          </w:p>
+          <w:p>
+            <w:pPr>
+              <w:rPr>
+                <w:rFonts w:ascii="Aptos" w:eastAsia="Aptos" w:hAnsi="Aptos" w:cs="Aptos"/>
+              </w:rPr>
+            </w:pPr>
+            <w:r>
+              <w:rPr>
+                <w:rFonts w:ascii="Aptos" w:eastAsia="Aptos" w:hAnsi="Aptos" w:cs="Aptos"/>
+              </w:rPr>
+              <w:t>9</w:t>
+            </w:r>
+            <w:r>
+              <w:rPr>
+                <w:rFonts w:ascii="Aptos" w:eastAsia="Aptos" w:hAnsi="Aptos" w:cs="Aptos"/>
+              </w:rPr>
+              <w:t>. Il sistema conferma la prenotazione generando il biglietto</w:t>
+            </w:r>
+            <w:r>
+              <w:rPr>
+                <w:rFonts w:ascii="Aptos" w:eastAsia="Aptos" w:hAnsi="Aptos" w:cs="Aptos"/>
+              </w:rPr>
+              <w:t>,</w:t>
+            </w:r>
+            <w:r>
+              <w:rPr>
+                <w:rFonts w:ascii="Aptos" w:eastAsia="Aptos" w:hAnsi="Aptos" w:cs="Aptos"/>
+              </w:rPr>
+              <w:t xml:space="preserve"> lo inserisce nel profilo del cliente</w:t>
+            </w:r>
+            <w:r>
+              <w:rPr>
+                <w:rFonts w:ascii="Aptos" w:eastAsia="Aptos" w:hAnsi="Aptos" w:cs="Aptos"/>
+              </w:rPr>
+              <w:t xml:space="preserve"> e lo mostra al cliente</w:t>
+            </w:r>
+            <w:r>
+              <w:rPr>
+                <w:rFonts w:ascii="Aptos" w:eastAsia="Aptos" w:hAnsi="Aptos" w:cs="Aptos"/>
+              </w:rPr>
+              <w:t>.</w:t>
             </w:r>
           </w:p>
         </w:tc>
@@ -3824,10 +3959,10 @@
           </w:p>
           <w:p>
             <w:pPr>
-              <w:pStyle w:val="Paragrafoelenco"/>
+              <w:pStyle w:val="ListParagraph"/>
               <w:numPr>
                 <w:ilvl w:val="0"/>
-                <w:numId w:val="11"/>
+                <w:numId w:val="13"/>
               </w:numPr>
             </w:pPr>
             <w:r>
@@ -3973,7 +4108,7 @@
       <w:lvlText w:val="%1."/>
       <w:lvlJc w:val="left"/>
       <w:pPr>
-        <w:ind w:left="720" w:hanging="360"/>
+        <w:ind w:left="2628" w:hanging="360"/>
       </w:pPr>
     </w:lvl>
     <w:lvl w:ilvl="1" w:tplc="7E82CD38">
@@ -3982,7 +4117,7 @@
       <w:lvlText w:val="%2."/>
       <w:lvlJc w:val="left"/>
       <w:pPr>
-        <w:ind w:left="1440" w:hanging="360"/>
+        <w:ind w:left="3348" w:hanging="360"/>
       </w:pPr>
     </w:lvl>
     <w:lvl w:ilvl="2" w:tplc="84E6FF18">
@@ -3991,7 +4126,7 @@
       <w:lvlText w:val="%3."/>
       <w:lvlJc w:val="right"/>
       <w:pPr>
-        <w:ind w:left="2160" w:hanging="180"/>
+        <w:ind w:left="4068" w:hanging="180"/>
       </w:pPr>
     </w:lvl>
     <w:lvl w:ilvl="3" w:tplc="09DCAF86">
@@ -4000,7 +4135,7 @@
       <w:lvlText w:val="%4."/>
       <w:lvlJc w:val="left"/>
       <w:pPr>
-        <w:ind w:left="2880" w:hanging="360"/>
+        <w:ind w:left="4788" w:hanging="360"/>
       </w:pPr>
     </w:lvl>
     <w:lvl w:ilvl="4" w:tplc="19D2CF3C">
@@ -4009,7 +4144,7 @@
       <w:lvlText w:val="%5."/>
       <w:lvlJc w:val="left"/>
       <w:pPr>
-        <w:ind w:left="3600" w:hanging="360"/>
+        <w:ind w:left="5508" w:hanging="360"/>
       </w:pPr>
     </w:lvl>
     <w:lvl w:ilvl="5" w:tplc="E91A4C8C">
@@ -4018,7 +4153,7 @@
       <w:lvlText w:val="%6."/>
       <w:lvlJc w:val="right"/>
       <w:pPr>
-        <w:ind w:left="4320" w:hanging="180"/>
+        <w:ind w:left="6228" w:hanging="180"/>
       </w:pPr>
     </w:lvl>
     <w:lvl w:ilvl="6" w:tplc="EBAE21FC">
@@ -4027,7 +4162,7 @@
       <w:lvlText w:val="%7."/>
       <w:lvlJc w:val="left"/>
       <w:pPr>
-        <w:ind w:left="5040" w:hanging="360"/>
+        <w:ind w:left="6948" w:hanging="360"/>
       </w:pPr>
     </w:lvl>
     <w:lvl w:ilvl="7" w:tplc="0AC441A6">
@@ -4036,7 +4171,7 @@
       <w:lvlText w:val="%8."/>
       <w:lvlJc w:val="left"/>
       <w:pPr>
-        <w:ind w:left="5760" w:hanging="360"/>
+        <w:ind w:left="7668" w:hanging="360"/>
       </w:pPr>
     </w:lvl>
     <w:lvl w:ilvl="8" w:tplc="D55267AE">
@@ -4045,7 +4180,7 @@
       <w:lvlText w:val="%9."/>
       <w:lvlJc w:val="right"/>
       <w:pPr>
-        <w:ind w:left="6480" w:hanging="180"/>
+        <w:ind w:left="8388" w:hanging="180"/>
       </w:pPr>
     </w:lvl>
   </w:abstractNum>
@@ -4341,6 +4476,95 @@
     </w:lvl>
   </w:abstractNum>
   <w:abstractNum w:abstractNumId="4" w15:restartNumberingAfterBreak="0">
+    <w:nsid w:val="1C383AD9"/>
+    <w:multiLevelType w:val="hybridMultilevel"/>
+    <w:tmpl w:val="FF6A1E6A"/>
+    <w:lvl w:ilvl="0" w:tplc="0410000F">
+      <w:start w:val="1"/>
+      <w:numFmt w:val="decimal"/>
+      <w:lvlText w:val="%1."/>
+      <w:lvlJc w:val="left"/>
+      <w:pPr>
+        <w:ind w:left="720" w:hanging="360"/>
+      </w:pPr>
+      <w:rPr>
+        <w:rFonts w:hint="default"/>
+      </w:rPr>
+    </w:lvl>
+    <w:lvl w:ilvl="1" w:tplc="04100019" w:tentative="1">
+      <w:start w:val="1"/>
+      <w:numFmt w:val="lowerLetter"/>
+      <w:lvlText w:val="%2."/>
+      <w:lvlJc w:val="left"/>
+      <w:pPr>
+        <w:ind w:left="1440" w:hanging="360"/>
+      </w:pPr>
+    </w:lvl>
+    <w:lvl w:ilvl="2" w:tplc="0410001B" w:tentative="1">
+      <w:start w:val="1"/>
+      <w:numFmt w:val="lowerRoman"/>
+      <w:lvlText w:val="%3."/>
+      <w:lvlJc w:val="right"/>
+      <w:pPr>
+        <w:ind w:left="2160" w:hanging="180"/>
+      </w:pPr>
+    </w:lvl>
+    <w:lvl w:ilvl="3" w:tplc="0410000F" w:tentative="1">
+      <w:start w:val="1"/>
+      <w:numFmt w:val="decimal"/>
+      <w:lvlText w:val="%4."/>
+      <w:lvlJc w:val="left"/>
+      <w:pPr>
+        <w:ind w:left="2880" w:hanging="360"/>
+      </w:pPr>
+    </w:lvl>
+    <w:lvl w:ilvl="4" w:tplc="04100019" w:tentative="1">
+      <w:start w:val="1"/>
+      <w:numFmt w:val="lowerLetter"/>
+      <w:lvlText w:val="%5."/>
+      <w:lvlJc w:val="left"/>
+      <w:pPr>
+        <w:ind w:left="3600" w:hanging="360"/>
+      </w:pPr>
+    </w:lvl>
+    <w:lvl w:ilvl="5" w:tplc="0410001B" w:tentative="1">
+      <w:start w:val="1"/>
+      <w:numFmt w:val="lowerRoman"/>
+      <w:lvlText w:val="%6."/>
+      <w:lvlJc w:val="right"/>
+      <w:pPr>
+        <w:ind w:left="4320" w:hanging="180"/>
+      </w:pPr>
+    </w:lvl>
+    <w:lvl w:ilvl="6" w:tplc="0410000F" w:tentative="1">
+      <w:start w:val="1"/>
+      <w:numFmt w:val="decimal"/>
+      <w:lvlText w:val="%7."/>
+      <w:lvlJc w:val="left"/>
+      <w:pPr>
+        <w:ind w:left="5040" w:hanging="360"/>
+      </w:pPr>
+    </w:lvl>
+    <w:lvl w:ilvl="7" w:tplc="04100019" w:tentative="1">
+      <w:start w:val="1"/>
+      <w:numFmt w:val="lowerLetter"/>
+      <w:lvlText w:val="%8."/>
+      <w:lvlJc w:val="left"/>
+      <w:pPr>
+        <w:ind w:left="5760" w:hanging="360"/>
+      </w:pPr>
+    </w:lvl>
+    <w:lvl w:ilvl="8" w:tplc="0410001B" w:tentative="1">
+      <w:start w:val="1"/>
+      <w:numFmt w:val="lowerRoman"/>
+      <w:lvlText w:val="%9."/>
+      <w:lvlJc w:val="right"/>
+      <w:pPr>
+        <w:ind w:left="6480" w:hanging="180"/>
+      </w:pPr>
+    </w:lvl>
+  </w:abstractNum>
+  <w:abstractNum w:abstractNumId="5" w15:restartNumberingAfterBreak="0">
     <w:nsid w:val="284D67A6"/>
     <w:multiLevelType w:val="hybridMultilevel"/>
     <w:tmpl w:val="150A8AFA"/>
@@ -4453,7 +4677,7 @@
       </w:rPr>
     </w:lvl>
   </w:abstractNum>
-  <w:abstractNum w:abstractNumId="5" w15:restartNumberingAfterBreak="0">
+  <w:abstractNum w:abstractNumId="6" w15:restartNumberingAfterBreak="0">
     <w:nsid w:val="3FEB55A3"/>
     <w:multiLevelType w:val="hybridMultilevel"/>
     <w:tmpl w:val="2A2C39FE"/>
@@ -4542,7 +4766,7 @@
       </w:pPr>
     </w:lvl>
   </w:abstractNum>
-  <w:abstractNum w:abstractNumId="6" w15:restartNumberingAfterBreak="0">
+  <w:abstractNum w:abstractNumId="7" w15:restartNumberingAfterBreak="0">
     <w:nsid w:val="58B85CD9"/>
     <w:multiLevelType w:val="hybridMultilevel"/>
     <w:tmpl w:val="1C7C1F70"/>
@@ -4631,7 +4855,7 @@
       </w:pPr>
     </w:lvl>
   </w:abstractNum>
-  <w:abstractNum w:abstractNumId="7" w15:restartNumberingAfterBreak="0">
+  <w:abstractNum w:abstractNumId="8" w15:restartNumberingAfterBreak="0">
     <w:nsid w:val="5F5455F6"/>
     <w:multiLevelType w:val="hybridMultilevel"/>
     <w:tmpl w:val="E8C692C8"/>
@@ -4717,7 +4941,7 @@
       </w:pPr>
     </w:lvl>
   </w:abstractNum>
-  <w:abstractNum w:abstractNumId="8" w15:restartNumberingAfterBreak="0">
+  <w:abstractNum w:abstractNumId="9" w15:restartNumberingAfterBreak="0">
     <w:nsid w:val="68025175"/>
     <w:multiLevelType w:val="hybridMultilevel"/>
     <w:tmpl w:val="A21C7340"/>
@@ -4806,7 +5030,7 @@
       </w:pPr>
     </w:lvl>
   </w:abstractNum>
-  <w:abstractNum w:abstractNumId="9" w15:restartNumberingAfterBreak="0">
+  <w:abstractNum w:abstractNumId="10" w15:restartNumberingAfterBreak="0">
     <w:nsid w:val="69C02740"/>
     <w:multiLevelType w:val="hybridMultilevel"/>
     <w:tmpl w:val="0BAADC38"/>
@@ -4919,7 +5143,7 @@
       </w:rPr>
     </w:lvl>
   </w:abstractNum>
-  <w:abstractNum w:abstractNumId="10" w15:restartNumberingAfterBreak="0">
+  <w:abstractNum w:abstractNumId="11" w15:restartNumberingAfterBreak="0">
     <w:nsid w:val="6AF8E47A"/>
     <w:multiLevelType w:val="hybridMultilevel"/>
     <w:tmpl w:val="F8BCD7CC"/>
@@ -5032,7 +5256,7 @@
       </w:rPr>
     </w:lvl>
   </w:abstractNum>
-  <w:abstractNum w:abstractNumId="11" w15:restartNumberingAfterBreak="0">
+  <w:abstractNum w:abstractNumId="12" w15:restartNumberingAfterBreak="0">
     <w:nsid w:val="78C3452F"/>
     <w:multiLevelType w:val="hybridMultilevel"/>
     <w:tmpl w:val="C3E6DB20"/>
@@ -5149,16 +5373,16 @@
     <w:abstractNumId w:val="0"/>
   </w:num>
   <w:num w:numId="2" w16cid:durableId="975792669">
-    <w:abstractNumId w:val="4"/>
+    <w:abstractNumId w:val="5"/>
   </w:num>
   <w:num w:numId="3" w16cid:durableId="724065904">
+    <w:abstractNumId w:val="12"/>
+  </w:num>
+  <w:num w:numId="4" w16cid:durableId="1176576255">
     <w:abstractNumId w:val="11"/>
   </w:num>
-  <w:num w:numId="4" w16cid:durableId="1176576255">
+  <w:num w:numId="5" w16cid:durableId="1498955248">
     <w:abstractNumId w:val="10"/>
-  </w:num>
-  <w:num w:numId="5" w16cid:durableId="1498955248">
-    <w:abstractNumId w:val="9"/>
   </w:num>
   <w:num w:numId="6" w16cid:durableId="310599281">
     <w:abstractNumId w:val="1"/>
@@ -5170,16 +5394,19 @@
     <w:abstractNumId w:val="3"/>
   </w:num>
   <w:num w:numId="9" w16cid:durableId="1572959802">
+    <w:abstractNumId w:val="8"/>
+  </w:num>
+  <w:num w:numId="10" w16cid:durableId="840392630">
     <w:abstractNumId w:val="7"/>
   </w:num>
-  <w:num w:numId="10" w16cid:durableId="840392630">
+  <w:num w:numId="11" w16cid:durableId="2058623396">
+    <w:abstractNumId w:val="9"/>
+  </w:num>
+  <w:num w:numId="12" w16cid:durableId="1585143901">
     <w:abstractNumId w:val="6"/>
   </w:num>
-  <w:num w:numId="11" w16cid:durableId="2058623396">
-    <w:abstractNumId w:val="8"/>
-  </w:num>
-  <w:num w:numId="12" w16cid:durableId="1585143901">
-    <w:abstractNumId w:val="5"/>
+  <w:num w:numId="13" w16cid:durableId="1799034133">
+    <w:abstractNumId w:val="4"/>
   </w:num>
 </w:numbering>
 </file>
@@ -5579,18 +5806,18 @@
     <w:lsdException w:name="Unresolved Mention" w:semiHidden="1" w:unhideWhenUsed="1"/>
     <w:lsdException w:name="Smart Link" w:semiHidden="1" w:unhideWhenUsed="1"/>
   </w:latentStyles>
-  <w:style w:type="paragraph" w:default="1" w:styleId="Normale">
+  <w:style w:type="paragraph" w:default="1" w:styleId="Normal">
     <w:name w:val="Normal"/>
     <w:qFormat/>
     <w:rsid w:val="00DD2A14"/>
   </w:style>
-  <w:style w:type="character" w:default="1" w:styleId="Carpredefinitoparagrafo">
+  <w:style w:type="character" w:default="1" w:styleId="DefaultParagraphFont">
     <w:name w:val="Default Paragraph Font"/>
     <w:uiPriority w:val="1"/>
     <w:semiHidden/>
     <w:unhideWhenUsed/>
   </w:style>
-  <w:style w:type="table" w:default="1" w:styleId="Tabellanormale">
+  <w:style w:type="table" w:default="1" w:styleId="TableNormal">
     <w:name w:val="Normal Table"/>
     <w:uiPriority w:val="99"/>
     <w:semiHidden/>
@@ -5605,15 +5832,15 @@
       </w:tblCellMar>
     </w:tblPr>
   </w:style>
-  <w:style w:type="numbering" w:default="1" w:styleId="Nessunelenco">
+  <w:style w:type="numbering" w:default="1" w:styleId="NoList">
     <w:name w:val="No List"/>
     <w:uiPriority w:val="99"/>
     <w:semiHidden/>
     <w:unhideWhenUsed/>
   </w:style>
-  <w:style w:type="paragraph" w:styleId="Paragrafoelenco">
+  <w:style w:type="paragraph" w:styleId="ListParagraph">
     <w:name w:val="List Paragraph"/>
-    <w:basedOn w:val="Normale"/>
+    <w:basedOn w:val="Normal"/>
     <w:uiPriority w:val="34"/>
     <w:qFormat/>
     <w:rsid w:val="165BDD3E"/>
@@ -5622,9 +5849,9 @@
       <w:contextualSpacing/>
     </w:pPr>
   </w:style>
-  <w:style w:type="table" w:styleId="Grigliatabella">
+  <w:style w:type="table" w:styleId="TableGrid">
     <w:name w:val="Table Grid"/>
-    <w:basedOn w:val="Tabellanormale"/>
+    <w:basedOn w:val="TableNormal"/>
     <w:uiPriority w:val="59"/>
     <w:rsid w:val="00FB4123"/>
     <w:pPr>
@@ -5641,9 +5868,9 @@
       </w:tblBorders>
     </w:tblPr>
   </w:style>
-  <w:style w:type="table" w:styleId="Tabellagriglia4-colore1">
+  <w:style w:type="table" w:styleId="GridTable4-Accent1">
     <w:name w:val="Grid Table 4 Accent 1"/>
-    <w:basedOn w:val="Tabellanormale"/>
+    <w:basedOn w:val="TableNormal"/>
     <w:uiPriority w:val="49"/>
     <w:rsid w:val="00151A28"/>
     <w:pPr>

</xml_diff>

<commit_message>
Aggiunta degli SD, modifica dei casi d'uso.
Aggiunta degli SD dei casi UC2 e UC6, inoltre sono state apportate delle modifiche ai casi d'uso
</commit_message>
<xml_diff>
--- a/Iterazione 1/Modello dei casi d'uso.docx
+++ b/Iterazione 1/Modello dei casi d'uso.docx
@@ -69,7 +69,7 @@
     </w:p>
     <w:tbl>
       <w:tblPr>
-        <w:tblStyle w:val="GridTable4-Accent1"/>
+        <w:tblStyle w:val="Tabellagriglia4-colore1"/>
         <w:tblW w:w="0" w:type="auto"/>
         <w:tblLook w:val="04A0" w:firstRow="1" w:lastRow="0" w:firstColumn="1" w:lastColumn="0" w:noHBand="0" w:noVBand="1"/>
       </w:tblPr>
@@ -325,6 +325,7 @@
     </w:p>
     <w:p>
       <w:pPr>
+        <w:jc w:val="both"/>
         <w:rPr>
           <w:rFonts w:ascii="Aptos" w:eastAsia="Aptos" w:hAnsi="Aptos" w:cs="Aptos"/>
         </w:rPr>
@@ -634,6 +635,12 @@
           <w:rFonts w:ascii="Aptos" w:eastAsia="Aptos" w:hAnsi="Aptos" w:cs="Aptos"/>
         </w:rPr>
         <w:t>il biglietto prenotato</w:t>
+      </w:r>
+      <w:r>
+        <w:rPr>
+          <w:rFonts w:ascii="Aptos" w:eastAsia="Aptos" w:hAnsi="Aptos" w:cs="Aptos"/>
+        </w:rPr>
+        <w:t>, il quale lo convaliderà</w:t>
       </w:r>
       <w:r>
         <w:rPr>
@@ -760,7 +767,6 @@
           <w:sz w:val="40"/>
           <w:szCs w:val="40"/>
         </w:rPr>
-        <w:lastRenderedPageBreak/>
         <w:t>1.</w:t>
       </w:r>
       <w:r>
@@ -787,12 +793,13 @@
         <w:rPr>
           <w:rFonts w:ascii="Aptos" w:eastAsia="Aptos" w:hAnsi="Aptos" w:cs="Aptos"/>
         </w:rPr>
+        <w:lastRenderedPageBreak/>
         <w:t>Analizzando i requisiti riportati nel paragrafo precedente, sono stati individuati l’attore principale a cui è destinato il sistema e gli obiettivi che egli intende portare a termine; da queste informazioni infine sono stati ricavati i casi d’uso principali.</w:t>
       </w:r>
     </w:p>
     <w:tbl>
       <w:tblPr>
-        <w:tblStyle w:val="TableGrid"/>
+        <w:tblStyle w:val="Grigliatabella"/>
         <w:tblW w:w="9120" w:type="dxa"/>
         <w:tblLayout w:type="fixed"/>
         <w:tblLook w:val="06A0" w:firstRow="1" w:lastRow="0" w:firstColumn="1" w:lastColumn="0" w:noHBand="1" w:noVBand="1"/>
@@ -1662,7 +1669,7 @@
               <w:rPr>
                 <w:rFonts w:ascii="Aptos" w:eastAsia="Aptos" w:hAnsi="Aptos" w:cs="Aptos"/>
               </w:rPr>
-              <w:t>corsa</w:t>
+              <w:t>tratta</w:t>
             </w:r>
             <w:r>
               <w:rPr>
@@ -1670,6 +1677,12 @@
               </w:rPr>
               <w:t xml:space="preserve"> notificando gli utenti prenotati</w:t>
             </w:r>
+            <w:r>
+              <w:rPr>
+                <w:rFonts w:ascii="Aptos" w:eastAsia="Aptos" w:hAnsi="Aptos" w:cs="Aptos"/>
+              </w:rPr>
+              <w:t xml:space="preserve"> nelle corse di quella tratta.</w:t>
+            </w:r>
           </w:p>
         </w:tc>
         <w:tc>
@@ -1716,7 +1729,7 @@
               <w:rPr>
                 <w:rFonts w:ascii="Aptos" w:eastAsia="Aptos" w:hAnsi="Aptos" w:cs="Aptos"/>
               </w:rPr>
-              <w:t>corsa</w:t>
+              <w:t>tratta</w:t>
             </w:r>
           </w:p>
         </w:tc>
@@ -2070,7 +2083,7 @@
     </w:p>
     <w:tbl>
       <w:tblPr>
-        <w:tblStyle w:val="TableGrid"/>
+        <w:tblStyle w:val="Grigliatabella"/>
         <w:tblW w:w="0" w:type="auto"/>
         <w:tblLayout w:type="fixed"/>
         <w:tblLook w:val="06A0" w:firstRow="1" w:lastRow="0" w:firstColumn="1" w:lastColumn="0" w:noHBand="1" w:noVBand="1"/>
@@ -2334,7 +2347,20 @@
               <w:rPr>
                 <w:rFonts w:ascii="Aptos" w:eastAsia="Aptos" w:hAnsi="Aptos" w:cs="Aptos"/>
               </w:rPr>
-              <w:t>3</w:t>
+              <w:t>3. L’Amministratore inserisce se la tratta è urbana o extraurbana;</w:t>
+            </w:r>
+          </w:p>
+          <w:p>
+            <w:pPr>
+              <w:rPr>
+                <w:rFonts w:ascii="Aptos" w:eastAsia="Aptos" w:hAnsi="Aptos" w:cs="Aptos"/>
+              </w:rPr>
+            </w:pPr>
+            <w:r>
+              <w:rPr>
+                <w:rFonts w:ascii="Aptos" w:eastAsia="Aptos" w:hAnsi="Aptos" w:cs="Aptos"/>
+              </w:rPr>
+              <w:t>4</w:t>
             </w:r>
             <w:r>
               <w:rPr>
@@ -2371,7 +2397,7 @@
               <w:rPr>
                 <w:rFonts w:ascii="Aptos" w:eastAsia="Aptos" w:hAnsi="Aptos" w:cs="Aptos"/>
               </w:rPr>
-              <w:t>4</w:t>
+              <w:t>5</w:t>
             </w:r>
             <w:r>
               <w:rPr>
@@ -2390,7 +2416,49 @@
               <w:rPr>
                 <w:rFonts w:ascii="Aptos" w:eastAsia="Aptos" w:hAnsi="Aptos" w:cs="Aptos"/>
               </w:rPr>
-              <w:t>5. L’amministratore inserisce per la tratta appena aggiunta le relative corse specificando l’orario di partenza</w:t>
+              <w:t>6</w:t>
+            </w:r>
+            <w:r>
+              <w:rPr>
+                <w:rFonts w:ascii="Aptos" w:eastAsia="Aptos" w:hAnsi="Aptos" w:cs="Aptos"/>
+              </w:rPr>
+              <w:t>. L’amministratore inserisce per la tratta appena aggiunta le relative corse specificando</w:t>
+            </w:r>
+            <w:r>
+              <w:rPr>
+                <w:rFonts w:ascii="Aptos" w:eastAsia="Aptos" w:hAnsi="Aptos" w:cs="Aptos"/>
+              </w:rPr>
+              <w:t xml:space="preserve">: </w:t>
+            </w:r>
+            <w:r>
+              <w:rPr>
+                <w:rFonts w:ascii="Aptos" w:eastAsia="Aptos" w:hAnsi="Aptos" w:cs="Aptos"/>
+              </w:rPr>
+              <w:t xml:space="preserve">la data, </w:t>
+            </w:r>
+            <w:r>
+              <w:rPr>
+                <w:rFonts w:ascii="Aptos" w:eastAsia="Aptos" w:hAnsi="Aptos" w:cs="Aptos"/>
+              </w:rPr>
+              <w:t>il mezzo di trasporto (treno o autobus) che andrà a definire il numero di posti disponibili,</w:t>
+            </w:r>
+            <w:r>
+              <w:rPr>
+                <w:rFonts w:ascii="Aptos" w:eastAsia="Aptos" w:hAnsi="Aptos" w:cs="Aptos"/>
+              </w:rPr>
+              <w:t xml:space="preserve"> </w:t>
+            </w:r>
+            <w:r>
+              <w:rPr>
+                <w:rFonts w:ascii="Aptos" w:eastAsia="Aptos" w:hAnsi="Aptos" w:cs="Aptos"/>
+              </w:rPr>
+              <w:t xml:space="preserve">luogo di partenza e luogo di arrivo, </w:t>
+            </w:r>
+            <w:r>
+              <w:rPr>
+                <w:rFonts w:ascii="Aptos" w:eastAsia="Aptos" w:hAnsi="Aptos" w:cs="Aptos"/>
+              </w:rPr>
+              <w:t>orario di partenza</w:t>
             </w:r>
             <w:r>
               <w:rPr>
@@ -2402,7 +2470,19 @@
               <w:rPr>
                 <w:rFonts w:ascii="Aptos" w:eastAsia="Aptos" w:hAnsi="Aptos" w:cs="Aptos"/>
               </w:rPr>
-              <w:t xml:space="preserve"> di arrivo, </w:t>
+              <w:t xml:space="preserve"> </w:t>
+            </w:r>
+            <w:r>
+              <w:rPr>
+                <w:rFonts w:ascii="Aptos" w:eastAsia="Aptos" w:hAnsi="Aptos" w:cs="Aptos"/>
+              </w:rPr>
+              <w:t xml:space="preserve">orario </w:t>
+            </w:r>
+            <w:r>
+              <w:rPr>
+                <w:rFonts w:ascii="Aptos" w:eastAsia="Aptos" w:hAnsi="Aptos" w:cs="Aptos"/>
+              </w:rPr>
+              <w:t xml:space="preserve">di arrivo </w:t>
             </w:r>
             <w:r>
               <w:rPr>
@@ -2420,32 +2500,31 @@
               <w:rPr>
                 <w:rFonts w:ascii="Aptos" w:eastAsia="Aptos" w:hAnsi="Aptos" w:cs="Aptos"/>
               </w:rPr>
+              <w:t xml:space="preserve"> base</w:t>
+            </w:r>
+            <w:r>
+              <w:rPr>
+                <w:rFonts w:ascii="Aptos" w:eastAsia="Aptos" w:hAnsi="Aptos" w:cs="Aptos"/>
+              </w:rPr>
               <w:t>.</w:t>
             </w:r>
             <w:r>
               <w:rPr>
                 <w:rFonts w:ascii="Aptos" w:eastAsia="Aptos" w:hAnsi="Aptos" w:cs="Aptos"/>
               </w:rPr>
-              <w:t xml:space="preserve"> Il sistema genererà un codice univoco per la tratta.</w:t>
-            </w:r>
-          </w:p>
-          <w:p>
-            <w:pPr>
-              <w:rPr>
-                <w:rFonts w:ascii="Aptos" w:eastAsia="Aptos" w:hAnsi="Aptos" w:cs="Aptos"/>
-              </w:rPr>
-            </w:pPr>
-            <w:r>
-              <w:rPr>
-                <w:rFonts w:ascii="Aptos" w:eastAsia="Aptos" w:hAnsi="Aptos" w:cs="Aptos"/>
-              </w:rPr>
-              <w:t xml:space="preserve">L’amministratore inserisce il codice relativo al mezzo di trasporto (treno o autobus) che effettuerà la corsa. </w:t>
-            </w:r>
-            <w:r>
-              <w:rPr>
-                <w:rFonts w:ascii="Aptos" w:eastAsia="Aptos" w:hAnsi="Aptos" w:cs="Aptos"/>
-              </w:rPr>
-              <w:t xml:space="preserve"> </w:t>
+              <w:t xml:space="preserve"> Il sistema genererà un codice univoco per la</w:t>
+            </w:r>
+            <w:r>
+              <w:rPr>
+                <w:rFonts w:ascii="Aptos" w:eastAsia="Aptos" w:hAnsi="Aptos" w:cs="Aptos"/>
+              </w:rPr>
+              <w:t xml:space="preserve"> corsa</w:t>
+            </w:r>
+            <w:r>
+              <w:rPr>
+                <w:rFonts w:ascii="Aptos" w:eastAsia="Aptos" w:hAnsi="Aptos" w:cs="Aptos"/>
+              </w:rPr>
+              <w:t>.</w:t>
             </w:r>
           </w:p>
           <w:p>
@@ -2481,20 +2560,38 @@
                 <w:i/>
                 <w:iCs/>
               </w:rPr>
-              <w:t>Il passo 5 viene ripetuto fin quando serve.</w:t>
-            </w:r>
-          </w:p>
-          <w:p>
-            <w:pPr>
-              <w:rPr>
-                <w:rFonts w:ascii="Aptos" w:eastAsia="Aptos" w:hAnsi="Aptos" w:cs="Aptos"/>
-              </w:rPr>
-            </w:pPr>
-            <w:r>
-              <w:rPr>
-                <w:rFonts w:ascii="Aptos" w:eastAsia="Aptos" w:hAnsi="Aptos" w:cs="Aptos"/>
-              </w:rPr>
-              <w:t>6</w:t>
+              <w:t xml:space="preserve">Il passo </w:t>
+            </w:r>
+            <w:proofErr w:type="gramStart"/>
+            <w:r>
+              <w:rPr>
+                <w:rFonts w:ascii="Aptos" w:eastAsia="Aptos" w:hAnsi="Aptos" w:cs="Aptos"/>
+                <w:i/>
+                <w:iCs/>
+              </w:rPr>
+              <w:t>5</w:t>
+            </w:r>
+            <w:proofErr w:type="gramEnd"/>
+            <w:r>
+              <w:rPr>
+                <w:rFonts w:ascii="Aptos" w:eastAsia="Aptos" w:hAnsi="Aptos" w:cs="Aptos"/>
+                <w:i/>
+                <w:iCs/>
+              </w:rPr>
+              <w:t xml:space="preserve"> viene ripetuto fin quando serve.</w:t>
+            </w:r>
+          </w:p>
+          <w:p>
+            <w:pPr>
+              <w:rPr>
+                <w:rFonts w:ascii="Aptos" w:eastAsia="Aptos" w:hAnsi="Aptos" w:cs="Aptos"/>
+              </w:rPr>
+            </w:pPr>
+            <w:r>
+              <w:rPr>
+                <w:rFonts w:ascii="Aptos" w:eastAsia="Aptos" w:hAnsi="Aptos" w:cs="Aptos"/>
+              </w:rPr>
+              <w:t>7</w:t>
             </w:r>
             <w:r>
               <w:rPr>
@@ -2542,7 +2639,7 @@
           </w:p>
           <w:p>
             <w:pPr>
-              <w:pStyle w:val="ListParagraph"/>
+              <w:pStyle w:val="Paragrafoelenco"/>
               <w:numPr>
                 <w:ilvl w:val="0"/>
                 <w:numId w:val="7"/>
@@ -2554,7 +2651,7 @@
           </w:p>
           <w:p>
             <w:pPr>
-              <w:pStyle w:val="ListParagraph"/>
+              <w:pStyle w:val="Paragrafoelenco"/>
             </w:pPr>
             <w:r>
               <w:t>ripristina lo stato precedente del Sistema</w:t>
@@ -2562,7 +2659,7 @@
           </w:p>
           <w:p>
             <w:pPr>
-              <w:pStyle w:val="ListParagraph"/>
+              <w:pStyle w:val="Paragrafoelenco"/>
               <w:numPr>
                 <w:ilvl w:val="0"/>
                 <w:numId w:val="7"/>
@@ -2593,7 +2690,7 @@
           </w:p>
           <w:p>
             <w:pPr>
-              <w:pStyle w:val="ListParagraph"/>
+              <w:pStyle w:val="Paragrafoelenco"/>
               <w:numPr>
                 <w:ilvl w:val="0"/>
                 <w:numId w:val="8"/>
@@ -2605,7 +2702,7 @@
           </w:p>
           <w:p>
             <w:pPr>
-              <w:pStyle w:val="ListParagraph"/>
+              <w:pStyle w:val="Paragrafoelenco"/>
               <w:numPr>
                 <w:ilvl w:val="0"/>
                 <w:numId w:val="8"/>
@@ -2614,9 +2711,11 @@
             <w:r>
               <w:t xml:space="preserve">L’Amministratore ripete il passo </w:t>
             </w:r>
+            <w:proofErr w:type="gramStart"/>
             <w:r>
               <w:t>3</w:t>
             </w:r>
+            <w:proofErr w:type="gramEnd"/>
             <w:r>
               <w:t xml:space="preserve"> cambiando le città.</w:t>
             </w:r>
@@ -2739,7 +2838,6 @@
           <w:sz w:val="28"/>
           <w:szCs w:val="28"/>
         </w:rPr>
-        <w:lastRenderedPageBreak/>
         <w:t>UC</w:t>
       </w:r>
       <w:r>
@@ -2781,7 +2879,7 @@
     </w:p>
     <w:tbl>
       <w:tblPr>
-        <w:tblStyle w:val="TableGrid"/>
+        <w:tblStyle w:val="Grigliatabella"/>
         <w:tblW w:w="0" w:type="auto"/>
         <w:tblLayout w:type="fixed"/>
         <w:tblLook w:val="06A0" w:firstRow="1" w:lastRow="0" w:firstColumn="1" w:lastColumn="0" w:noHBand="1" w:noVBand="1"/>
@@ -3079,11 +3177,52 @@
             </w:r>
           </w:p>
           <w:p>
-            <w:r>
-              <w:rPr>
-                <w:rFonts w:ascii="Aptos" w:eastAsia="Aptos" w:hAnsi="Aptos" w:cs="Aptos"/>
-              </w:rPr>
-              <w:t>4. L’amministratore sceglie se la corsa è effettuata da un autobus o un treno;</w:t>
+            <w:pPr>
+              <w:rPr>
+                <w:rFonts w:ascii="Aptos" w:eastAsia="Aptos" w:hAnsi="Aptos" w:cs="Aptos"/>
+              </w:rPr>
+            </w:pPr>
+            <w:r>
+              <w:rPr>
+                <w:rFonts w:ascii="Aptos" w:eastAsia="Aptos" w:hAnsi="Aptos" w:cs="Aptos"/>
+              </w:rPr>
+              <w:t>4</w:t>
+            </w:r>
+            <w:r>
+              <w:rPr>
+                <w:rFonts w:ascii="Aptos" w:eastAsia="Aptos" w:hAnsi="Aptos" w:cs="Aptos"/>
+              </w:rPr>
+              <w:t>. L’Amministratore</w:t>
+            </w:r>
+            <w:r>
+              <w:rPr>
+                <w:rFonts w:ascii="Aptos" w:eastAsia="Aptos" w:hAnsi="Aptos" w:cs="Aptos"/>
+              </w:rPr>
+              <w:t xml:space="preserve"> inserisce</w:t>
+            </w:r>
+            <w:r>
+              <w:rPr>
+                <w:rFonts w:ascii="Aptos" w:eastAsia="Aptos" w:hAnsi="Aptos" w:cs="Aptos"/>
+              </w:rPr>
+              <w:t>:</w:t>
+            </w:r>
+            <w:r>
+              <w:rPr>
+                <w:rFonts w:ascii="Aptos" w:eastAsia="Aptos" w:hAnsi="Aptos" w:cs="Aptos"/>
+              </w:rPr>
+              <w:t xml:space="preserve"> la data,</w:t>
+            </w:r>
+            <w:r>
+              <w:rPr>
+                <w:rFonts w:ascii="Aptos" w:eastAsia="Aptos" w:hAnsi="Aptos" w:cs="Aptos"/>
+              </w:rPr>
+              <w:t xml:space="preserve"> il tipo di trasporto (autobus o treno) che andrà a definire il numero di posti disponibili,</w:t>
+            </w:r>
+            <w:r>
+              <w:rPr>
+                <w:rFonts w:ascii="Aptos" w:eastAsia="Aptos" w:hAnsi="Aptos" w:cs="Aptos"/>
+              </w:rPr>
+              <w:t xml:space="preserve"> luogo di partenza, luogo di arrivo, orario di partenza, orario di arrivo ed il costo base;</w:t>
             </w:r>
           </w:p>
           <w:p>
@@ -3102,62 +3241,6 @@
               <w:rPr>
                 <w:rFonts w:ascii="Aptos" w:eastAsia="Aptos" w:hAnsi="Aptos" w:cs="Aptos"/>
               </w:rPr>
-              <w:t>. L’Amministratore</w:t>
-            </w:r>
-            <w:r>
-              <w:rPr>
-                <w:rFonts w:ascii="Aptos" w:eastAsia="Aptos" w:hAnsi="Aptos" w:cs="Aptos"/>
-              </w:rPr>
-              <w:t xml:space="preserve"> inserisce l’orario di partenza, l’orario di arrivo</w:t>
-            </w:r>
-            <w:r>
-              <w:rPr>
-                <w:rFonts w:ascii="Aptos" w:eastAsia="Aptos" w:hAnsi="Aptos" w:cs="Aptos"/>
-              </w:rPr>
-              <w:t xml:space="preserve"> </w:t>
-            </w:r>
-            <w:r>
-              <w:rPr>
-                <w:rFonts w:ascii="Aptos" w:eastAsia="Aptos" w:hAnsi="Aptos" w:cs="Aptos"/>
-              </w:rPr>
-              <w:t>ed il costo</w:t>
-            </w:r>
-            <w:r>
-              <w:rPr>
-                <w:rFonts w:ascii="Aptos" w:eastAsia="Aptos" w:hAnsi="Aptos" w:cs="Aptos"/>
-              </w:rPr>
-              <w:t>;</w:t>
-            </w:r>
-          </w:p>
-          <w:p>
-            <w:pPr>
-              <w:rPr>
-                <w:rFonts w:ascii="Aptos" w:eastAsia="Aptos" w:hAnsi="Aptos" w:cs="Aptos"/>
-              </w:rPr>
-            </w:pPr>
-            <w:r>
-              <w:rPr>
-                <w:rFonts w:ascii="Aptos" w:eastAsia="Aptos" w:hAnsi="Aptos" w:cs="Aptos"/>
-              </w:rPr>
-              <w:t>6. Il sistema genera la lista dei posti prenotabili per la corsa;</w:t>
-            </w:r>
-          </w:p>
-          <w:p>
-            <w:pPr>
-              <w:rPr>
-                <w:rFonts w:ascii="Aptos" w:eastAsia="Aptos" w:hAnsi="Aptos" w:cs="Aptos"/>
-              </w:rPr>
-            </w:pPr>
-            <w:r>
-              <w:rPr>
-                <w:rFonts w:ascii="Aptos" w:eastAsia="Aptos" w:hAnsi="Aptos" w:cs="Aptos"/>
-              </w:rPr>
-              <w:t>7</w:t>
-            </w:r>
-            <w:r>
-              <w:rPr>
-                <w:rFonts w:ascii="Aptos" w:eastAsia="Aptos" w:hAnsi="Aptos" w:cs="Aptos"/>
-              </w:rPr>
               <w:t>. Il sistema genera un codice univoco per la corsa.</w:t>
             </w:r>
           </w:p>
@@ -3171,7 +3254,7 @@
               <w:rPr>
                 <w:rFonts w:ascii="Aptos" w:eastAsia="Aptos" w:hAnsi="Aptos" w:cs="Aptos"/>
               </w:rPr>
-              <w:t>8</w:t>
+              <w:t>6</w:t>
             </w:r>
             <w:r>
               <w:rPr>
@@ -3219,7 +3302,7 @@
           </w:p>
           <w:p>
             <w:pPr>
-              <w:pStyle w:val="ListParagraph"/>
+              <w:pStyle w:val="Paragrafoelenco"/>
               <w:numPr>
                 <w:ilvl w:val="0"/>
                 <w:numId w:val="11"/>
@@ -3231,7 +3314,7 @@
           </w:p>
           <w:p>
             <w:pPr>
-              <w:pStyle w:val="ListParagraph"/>
+              <w:pStyle w:val="Paragrafoelenco"/>
             </w:pPr>
             <w:r>
               <w:t>ripristina lo stato precedente del Sistema</w:t>
@@ -3239,7 +3322,7 @@
           </w:p>
           <w:p>
             <w:pPr>
-              <w:pStyle w:val="ListParagraph"/>
+              <w:pStyle w:val="Paragrafoelenco"/>
               <w:numPr>
                 <w:ilvl w:val="0"/>
                 <w:numId w:val="11"/>
@@ -3265,12 +3348,18 @@
               <w:t>a.</w:t>
             </w:r>
             <w:r>
-              <w:t xml:space="preserve"> L’Amministratore inserisce una tratta già con gli orari di partenza e arrivo già presenti.</w:t>
-            </w:r>
-          </w:p>
-          <w:p>
-            <w:pPr>
-              <w:pStyle w:val="ListParagraph"/>
+              <w:t xml:space="preserve"> L’Amministratore inserisce una </w:t>
+            </w:r>
+            <w:r>
+              <w:t>corsa</w:t>
+            </w:r>
+            <w:r>
+              <w:t xml:space="preserve"> con gli orari di partenza e arrivo già presenti.</w:t>
+            </w:r>
+          </w:p>
+          <w:p>
+            <w:pPr>
+              <w:pStyle w:val="Paragrafoelenco"/>
               <w:numPr>
                 <w:ilvl w:val="0"/>
                 <w:numId w:val="12"/>
@@ -3282,7 +3371,7 @@
           </w:p>
           <w:p>
             <w:pPr>
-              <w:pStyle w:val="ListParagraph"/>
+              <w:pStyle w:val="Paragrafoelenco"/>
               <w:numPr>
                 <w:ilvl w:val="0"/>
                 <w:numId w:val="12"/>
@@ -3291,9 +3380,11 @@
             <w:r>
               <w:t xml:space="preserve">L’Amministratore ripete il passo </w:t>
             </w:r>
+            <w:proofErr w:type="gramStart"/>
             <w:r>
               <w:t>5</w:t>
             </w:r>
+            <w:proofErr w:type="gramEnd"/>
             <w:r>
               <w:t xml:space="preserve"> cambiando le città.</w:t>
             </w:r>
@@ -3466,7 +3557,7 @@
     </w:p>
     <w:tbl>
       <w:tblPr>
-        <w:tblStyle w:val="TableGrid"/>
+        <w:tblStyle w:val="Grigliatabella"/>
         <w:tblW w:w="0" w:type="auto"/>
         <w:tblLayout w:type="fixed"/>
         <w:tblLook w:val="06A0" w:firstRow="1" w:lastRow="0" w:firstColumn="1" w:lastColumn="0" w:noHBand="1" w:noVBand="1"/>
@@ -3659,7 +3750,13 @@
               <w:rPr>
                 <w:rFonts w:ascii="Aptos" w:eastAsia="Aptos" w:hAnsi="Aptos" w:cs="Aptos"/>
               </w:rPr>
-              <w:t>Il cliente riceve nel suo profilo la prenotazione effettuata con il posto assegnato</w:t>
+              <w:t xml:space="preserve">Il cliente riceve nel suo profilo la prenotazione effettuata </w:t>
+            </w:r>
+            <w:r>
+              <w:rPr>
+                <w:rFonts w:ascii="Aptos" w:eastAsia="Aptos" w:hAnsi="Aptos" w:cs="Aptos"/>
+              </w:rPr>
+              <w:t>con le relative informazioni</w:t>
             </w:r>
           </w:p>
         </w:tc>
@@ -3754,7 +3851,26 @@
               <w:rPr>
                 <w:rFonts w:ascii="Aptos" w:eastAsia="Aptos" w:hAnsi="Aptos" w:cs="Aptos"/>
               </w:rPr>
-              <w:t xml:space="preserve">3. </w:t>
+              <w:t>3. Il sistema mostra l’elenco di tutte le tratte disponibili;</w:t>
+            </w:r>
+          </w:p>
+          <w:p>
+            <w:pPr>
+              <w:rPr>
+                <w:rFonts w:ascii="Aptos" w:eastAsia="Aptos" w:hAnsi="Aptos" w:cs="Aptos"/>
+              </w:rPr>
+            </w:pPr>
+            <w:r>
+              <w:rPr>
+                <w:rFonts w:ascii="Aptos" w:eastAsia="Aptos" w:hAnsi="Aptos" w:cs="Aptos"/>
+              </w:rPr>
+              <w:t>4</w:t>
+            </w:r>
+            <w:r>
+              <w:rPr>
+                <w:rFonts w:ascii="Aptos" w:eastAsia="Aptos" w:hAnsi="Aptos" w:cs="Aptos"/>
+              </w:rPr>
+              <w:t xml:space="preserve">. </w:t>
             </w:r>
             <w:r>
               <w:rPr>
@@ -3791,133 +3907,118 @@
               <w:rPr>
                 <w:rFonts w:ascii="Aptos" w:eastAsia="Aptos" w:hAnsi="Aptos" w:cs="Aptos"/>
               </w:rPr>
-              <w:t>4. Il cliente sceglie la corsa che preferisce relativa alla tratta selezionata;</w:t>
-            </w:r>
-          </w:p>
-          <w:p>
-            <w:pPr>
-              <w:rPr>
-                <w:rFonts w:ascii="Aptos" w:eastAsia="Aptos" w:hAnsi="Aptos" w:cs="Aptos"/>
-              </w:rPr>
-            </w:pPr>
-            <w:r>
-              <w:rPr>
-                <w:rFonts w:ascii="Aptos" w:eastAsia="Aptos" w:hAnsi="Aptos" w:cs="Aptos"/>
-              </w:rPr>
-              <w:t>5. Il sistema mostra il riepilogo della prenotazione.</w:t>
-            </w:r>
-          </w:p>
-          <w:p>
-            <w:r>
-              <w:rPr>
-                <w:rFonts w:ascii="Aptos" w:eastAsia="Aptos" w:hAnsi="Aptos" w:cs="Aptos"/>
-              </w:rPr>
-              <w:t>6</w:t>
-            </w:r>
-            <w:r>
-              <w:rPr>
-                <w:rFonts w:ascii="Aptos" w:eastAsia="Aptos" w:hAnsi="Aptos" w:cs="Aptos"/>
-              </w:rPr>
-              <w:t>. Il cliente conferma la prenotazione;</w:t>
-            </w:r>
-          </w:p>
-          <w:p>
-            <w:pPr>
-              <w:rPr>
-                <w:rFonts w:ascii="Aptos" w:eastAsia="Aptos" w:hAnsi="Aptos" w:cs="Aptos"/>
-              </w:rPr>
-            </w:pPr>
-            <w:r>
-              <w:rPr>
-                <w:rFonts w:ascii="Aptos" w:eastAsia="Aptos" w:hAnsi="Aptos" w:cs="Aptos"/>
-              </w:rPr>
-              <w:t>7</w:t>
-            </w:r>
-            <w:r>
-              <w:rPr>
-                <w:rFonts w:ascii="Aptos" w:eastAsia="Aptos" w:hAnsi="Aptos" w:cs="Aptos"/>
-              </w:rPr>
-              <w:t xml:space="preserve">. </w:t>
-            </w:r>
-            <w:r>
-              <w:rPr>
-                <w:rFonts w:ascii="Aptos" w:eastAsia="Aptos" w:hAnsi="Aptos" w:cs="Aptos"/>
-              </w:rPr>
-              <w:t>Il sistema assegna un posto e lo inserisce nelle informazioni del biglietto</w:t>
-            </w:r>
-            <w:r>
-              <w:rPr>
-                <w:rFonts w:ascii="Aptos" w:eastAsia="Aptos" w:hAnsi="Aptos" w:cs="Aptos"/>
-              </w:rPr>
-              <w:t xml:space="preserve">, </w:t>
-            </w:r>
-            <w:r>
-              <w:rPr>
-                <w:rFonts w:ascii="Aptos" w:eastAsia="Aptos" w:hAnsi="Aptos" w:cs="Aptos"/>
-              </w:rPr>
-              <w:t>aggiorna la disponibilità dei posti;</w:t>
-            </w:r>
-          </w:p>
-          <w:p>
-            <w:pPr>
-              <w:rPr>
-                <w:rFonts w:ascii="Aptos" w:eastAsia="Aptos" w:hAnsi="Aptos" w:cs="Aptos"/>
-              </w:rPr>
-            </w:pPr>
-            <w:r>
-              <w:rPr>
-                <w:rFonts w:ascii="Aptos" w:eastAsia="Aptos" w:hAnsi="Aptos" w:cs="Aptos"/>
-              </w:rPr>
-              <w:t>8</w:t>
-            </w:r>
-            <w:r>
-              <w:rPr>
-                <w:rFonts w:ascii="Aptos" w:eastAsia="Aptos" w:hAnsi="Aptos" w:cs="Aptos"/>
-              </w:rPr>
-              <w:t>. Il sistema genera un codice univoco per il biglietto;</w:t>
-            </w:r>
-          </w:p>
-          <w:p>
-            <w:pPr>
-              <w:rPr>
-                <w:rFonts w:ascii="Aptos" w:eastAsia="Aptos" w:hAnsi="Aptos" w:cs="Aptos"/>
-              </w:rPr>
-            </w:pPr>
-            <w:r>
-              <w:rPr>
-                <w:rFonts w:ascii="Aptos" w:eastAsia="Aptos" w:hAnsi="Aptos" w:cs="Aptos"/>
-              </w:rPr>
-              <w:t>9</w:t>
-            </w:r>
-            <w:r>
-              <w:rPr>
-                <w:rFonts w:ascii="Aptos" w:eastAsia="Aptos" w:hAnsi="Aptos" w:cs="Aptos"/>
-              </w:rPr>
-              <w:t>. Il sistema conferma la prenotazione generando il biglietto</w:t>
-            </w:r>
-            <w:r>
-              <w:rPr>
-                <w:rFonts w:ascii="Aptos" w:eastAsia="Aptos" w:hAnsi="Aptos" w:cs="Aptos"/>
-              </w:rPr>
-              <w:t>,</w:t>
-            </w:r>
-            <w:r>
-              <w:rPr>
-                <w:rFonts w:ascii="Aptos" w:eastAsia="Aptos" w:hAnsi="Aptos" w:cs="Aptos"/>
-              </w:rPr>
-              <w:t xml:space="preserve"> lo inserisce nel profilo del cliente</w:t>
-            </w:r>
-            <w:r>
-              <w:rPr>
-                <w:rFonts w:ascii="Aptos" w:eastAsia="Aptos" w:hAnsi="Aptos" w:cs="Aptos"/>
-              </w:rPr>
-              <w:t xml:space="preserve"> e lo mostra al cliente</w:t>
+              <w:t>5. Il cliente sceglie il giorno in cui vuole effettuare la corsa selezionata;</w:t>
+            </w:r>
+          </w:p>
+          <w:p>
+            <w:pPr>
+              <w:rPr>
+                <w:rFonts w:ascii="Aptos" w:eastAsia="Aptos" w:hAnsi="Aptos" w:cs="Aptos"/>
+              </w:rPr>
+            </w:pPr>
+            <w:r>
+              <w:rPr>
+                <w:rFonts w:ascii="Aptos" w:eastAsia="Aptos" w:hAnsi="Aptos" w:cs="Aptos"/>
+              </w:rPr>
+              <w:t>6. Il sistema mostra al cliente le corse relative alla tratta scelta con ancora dei posti disponibili;</w:t>
+            </w:r>
+          </w:p>
+          <w:p>
+            <w:pPr>
+              <w:rPr>
+                <w:rFonts w:ascii="Aptos" w:eastAsia="Aptos" w:hAnsi="Aptos" w:cs="Aptos"/>
+              </w:rPr>
+            </w:pPr>
+            <w:r>
+              <w:rPr>
+                <w:rFonts w:ascii="Aptos" w:eastAsia="Aptos" w:hAnsi="Aptos" w:cs="Aptos"/>
+              </w:rPr>
+              <w:t>7. Il cliente sceglie la corsa che preferisce;</w:t>
+            </w:r>
+          </w:p>
+          <w:p>
+            <w:pPr>
+              <w:rPr>
+                <w:rFonts w:ascii="Aptos" w:eastAsia="Aptos" w:hAnsi="Aptos" w:cs="Aptos"/>
+              </w:rPr>
+            </w:pPr>
+            <w:r>
+              <w:rPr>
+                <w:rFonts w:ascii="Aptos" w:eastAsia="Aptos" w:hAnsi="Aptos" w:cs="Aptos"/>
+              </w:rPr>
+              <w:t>8. Il sistema calcola il prezzo finale secondo le regole di dominio e genera un codice univoco per il biglietto;</w:t>
+            </w:r>
+          </w:p>
+          <w:p>
+            <w:pPr>
+              <w:rPr>
+                <w:rFonts w:ascii="Aptos" w:eastAsia="Aptos" w:hAnsi="Aptos" w:cs="Aptos"/>
+              </w:rPr>
+            </w:pPr>
+            <w:r>
+              <w:rPr>
+                <w:rFonts w:ascii="Aptos" w:eastAsia="Aptos" w:hAnsi="Aptos" w:cs="Aptos"/>
+              </w:rPr>
+              <w:t>9. Il sistema mostra il riepilogo della prenotazione.</w:t>
+            </w:r>
+          </w:p>
+          <w:p>
+            <w:r>
+              <w:rPr>
+                <w:rFonts w:ascii="Aptos" w:eastAsia="Aptos" w:hAnsi="Aptos" w:cs="Aptos"/>
+              </w:rPr>
+              <w:t>10. Il cliente conferma la prenotazione;</w:t>
+            </w:r>
+          </w:p>
+          <w:p>
+            <w:pPr>
+              <w:rPr>
+                <w:rFonts w:ascii="Aptos" w:eastAsia="Aptos" w:hAnsi="Aptos" w:cs="Aptos"/>
+              </w:rPr>
+            </w:pPr>
+            <w:r>
+              <w:rPr>
+                <w:rFonts w:ascii="Aptos" w:eastAsia="Aptos" w:hAnsi="Aptos" w:cs="Aptos"/>
+              </w:rPr>
+              <w:t>11</w:t>
             </w:r>
             <w:r>
               <w:rPr>
                 <w:rFonts w:ascii="Aptos" w:eastAsia="Aptos" w:hAnsi="Aptos" w:cs="Aptos"/>
               </w:rPr>
               <w:t>.</w:t>
+            </w:r>
+            <w:r>
+              <w:rPr>
+                <w:rFonts w:ascii="Aptos" w:eastAsia="Aptos" w:hAnsi="Aptos" w:cs="Aptos"/>
+              </w:rPr>
+              <w:t xml:space="preserve"> Il sistema conferma la prenotazione aggiornando la disponibilità dei posti;</w:t>
+            </w:r>
+          </w:p>
+          <w:p>
+            <w:pPr>
+              <w:rPr>
+                <w:rFonts w:ascii="Aptos" w:eastAsia="Aptos" w:hAnsi="Aptos" w:cs="Aptos"/>
+              </w:rPr>
+            </w:pPr>
+            <w:r>
+              <w:rPr>
+                <w:rFonts w:ascii="Aptos" w:eastAsia="Aptos" w:hAnsi="Aptos" w:cs="Aptos"/>
+              </w:rPr>
+              <w:t>12. Il sistema inserisce il biglietto nel profilo del cliente</w:t>
+            </w:r>
+          </w:p>
+          <w:p>
+            <w:pPr>
+              <w:rPr>
+                <w:rFonts w:ascii="Aptos" w:eastAsia="Aptos" w:hAnsi="Aptos" w:cs="Aptos"/>
+              </w:rPr>
+            </w:pPr>
+            <w:r>
+              <w:rPr>
+                <w:rFonts w:ascii="Aptos" w:eastAsia="Aptos" w:hAnsi="Aptos" w:cs="Aptos"/>
+              </w:rPr>
+              <w:t>13. Il sistema mostra il biglietto con le relative informazioni</w:t>
             </w:r>
           </w:p>
         </w:tc>
@@ -3959,7 +4060,7 @@
           </w:p>
           <w:p>
             <w:pPr>
-              <w:pStyle w:val="ListParagraph"/>
+              <w:pStyle w:val="Paragrafoelenco"/>
               <w:numPr>
                 <w:ilvl w:val="0"/>
                 <w:numId w:val="13"/>
@@ -4069,6 +4170,801 @@
         </w:tc>
       </w:tr>
     </w:tbl>
+    <w:p>
+      <w:pPr>
+        <w:rPr>
+          <w:rFonts w:ascii="Aptos" w:eastAsia="Aptos" w:hAnsi="Aptos" w:cs="Aptos"/>
+          <w:sz w:val="28"/>
+          <w:szCs w:val="28"/>
+        </w:rPr>
+      </w:pPr>
+    </w:p>
+    <w:p>
+      <w:pPr>
+        <w:rPr>
+          <w:b/>
+          <w:bCs/>
+          <w:sz w:val="28"/>
+          <w:szCs w:val="28"/>
+        </w:rPr>
+      </w:pPr>
+      <w:r>
+        <w:rPr>
+          <w:b/>
+          <w:bCs/>
+          <w:sz w:val="28"/>
+          <w:szCs w:val="28"/>
+        </w:rPr>
+        <w:t>UC1: Login amministratore</w:t>
+      </w:r>
+    </w:p>
+    <w:p>
+      <w:pPr>
+        <w:rPr>
+          <w:sz w:val="28"/>
+          <w:szCs w:val="28"/>
+        </w:rPr>
+      </w:pPr>
+      <w:r>
+        <w:rPr>
+          <w:sz w:val="28"/>
+          <w:szCs w:val="28"/>
+        </w:rPr>
+        <w:t>L’amministratore precedentemente registrato accede al sistema inserendo nome utente, password e codice amministratore</w:t>
+      </w:r>
+    </w:p>
+    <w:p>
+      <w:pPr>
+        <w:rPr>
+          <w:sz w:val="28"/>
+          <w:szCs w:val="28"/>
+        </w:rPr>
+      </w:pPr>
+    </w:p>
+    <w:p>
+      <w:pPr>
+        <w:rPr>
+          <w:b/>
+          <w:bCs/>
+          <w:sz w:val="28"/>
+          <w:szCs w:val="28"/>
+        </w:rPr>
+      </w:pPr>
+      <w:r>
+        <w:rPr>
+          <w:rFonts w:ascii="Aptos" w:eastAsia="Aptos" w:hAnsi="Aptos" w:cs="Aptos"/>
+          <w:b/>
+          <w:bCs/>
+          <w:sz w:val="28"/>
+          <w:szCs w:val="28"/>
+        </w:rPr>
+        <w:lastRenderedPageBreak/>
+        <w:t>UC4: Creazione nuova tipologia biglietto</w:t>
+      </w:r>
+    </w:p>
+    <w:p>
+      <w:pPr>
+        <w:rPr>
+          <w:rFonts w:ascii="Aptos" w:eastAsia="Aptos" w:hAnsi="Aptos" w:cs="Aptos"/>
+          <w:sz w:val="28"/>
+          <w:szCs w:val="28"/>
+        </w:rPr>
+      </w:pPr>
+      <w:r>
+        <w:rPr>
+          <w:rFonts w:ascii="Aptos" w:eastAsia="Aptos" w:hAnsi="Aptos" w:cs="Aptos"/>
+          <w:sz w:val="28"/>
+          <w:szCs w:val="28"/>
+        </w:rPr>
+        <w:t xml:space="preserve">L’amministratore </w:t>
+      </w:r>
+      <w:r>
+        <w:rPr>
+          <w:rFonts w:ascii="Aptos" w:eastAsia="Aptos" w:hAnsi="Aptos" w:cs="Aptos"/>
+          <w:sz w:val="28"/>
+          <w:szCs w:val="28"/>
+        </w:rPr>
+        <w:t>deve</w:t>
+      </w:r>
+      <w:r>
+        <w:rPr>
+          <w:rFonts w:ascii="Aptos" w:eastAsia="Aptos" w:hAnsi="Aptos" w:cs="Aptos"/>
+          <w:sz w:val="28"/>
+          <w:szCs w:val="28"/>
+        </w:rPr>
+        <w:t xml:space="preserve"> poter </w:t>
+      </w:r>
+      <w:r>
+        <w:rPr>
+          <w:rFonts w:ascii="Aptos" w:eastAsia="Aptos" w:hAnsi="Aptos" w:cs="Aptos"/>
+          <w:sz w:val="28"/>
+          <w:szCs w:val="28"/>
+        </w:rPr>
+        <w:t>creare</w:t>
+      </w:r>
+      <w:r>
+        <w:rPr>
+          <w:rFonts w:ascii="Aptos" w:eastAsia="Aptos" w:hAnsi="Aptos" w:cs="Aptos"/>
+          <w:sz w:val="28"/>
+          <w:szCs w:val="28"/>
+        </w:rPr>
+        <w:t xml:space="preserve"> nuove tipologie di biglietti </w:t>
+      </w:r>
+      <w:r>
+        <w:rPr>
+          <w:rFonts w:ascii="Aptos" w:eastAsia="Aptos" w:hAnsi="Aptos" w:cs="Aptos"/>
+          <w:sz w:val="28"/>
+          <w:szCs w:val="28"/>
+        </w:rPr>
+        <w:t>e renderli disponibili agli utenti.</w:t>
+      </w:r>
+    </w:p>
+    <w:p>
+      <w:pPr>
+        <w:rPr>
+          <w:b/>
+          <w:bCs/>
+          <w:sz w:val="28"/>
+          <w:szCs w:val="28"/>
+        </w:rPr>
+      </w:pPr>
+      <w:r>
+        <w:rPr>
+          <w:rFonts w:ascii="Aptos" w:eastAsia="Aptos" w:hAnsi="Aptos" w:cs="Aptos"/>
+          <w:b/>
+          <w:bCs/>
+          <w:sz w:val="28"/>
+          <w:szCs w:val="28"/>
+        </w:rPr>
+        <w:t>UC</w:t>
+      </w:r>
+      <w:r>
+        <w:rPr>
+          <w:rFonts w:ascii="Aptos" w:eastAsia="Aptos" w:hAnsi="Aptos" w:cs="Aptos"/>
+          <w:b/>
+          <w:bCs/>
+          <w:sz w:val="28"/>
+          <w:szCs w:val="28"/>
+        </w:rPr>
+        <w:t>5</w:t>
+      </w:r>
+      <w:r>
+        <w:rPr>
+          <w:rFonts w:ascii="Aptos" w:eastAsia="Aptos" w:hAnsi="Aptos" w:cs="Aptos"/>
+          <w:b/>
+          <w:bCs/>
+          <w:sz w:val="28"/>
+          <w:szCs w:val="28"/>
+        </w:rPr>
+        <w:t xml:space="preserve">: </w:t>
+      </w:r>
+      <w:r>
+        <w:rPr>
+          <w:rFonts w:ascii="Aptos" w:eastAsia="Aptos" w:hAnsi="Aptos" w:cs="Aptos"/>
+          <w:b/>
+          <w:bCs/>
+          <w:sz w:val="28"/>
+          <w:szCs w:val="28"/>
+        </w:rPr>
+        <w:t>Registrazione nuovo cliente</w:t>
+      </w:r>
+    </w:p>
+    <w:p>
+      <w:pPr>
+        <w:rPr>
+          <w:rFonts w:ascii="Aptos" w:eastAsia="Aptos" w:hAnsi="Aptos" w:cs="Aptos"/>
+          <w:sz w:val="28"/>
+          <w:szCs w:val="28"/>
+        </w:rPr>
+      </w:pPr>
+      <w:r>
+        <w:rPr>
+          <w:rFonts w:ascii="Aptos" w:eastAsia="Aptos" w:hAnsi="Aptos" w:cs="Aptos"/>
+          <w:sz w:val="28"/>
+          <w:szCs w:val="28"/>
+        </w:rPr>
+        <w:t>Il cliente usa il sistema per registrarsi. Il sistema deve registrare le informazioni relative al cliente come nome, cognome, codice fiscale, e codice personale generato dal sistema.</w:t>
+      </w:r>
+    </w:p>
+    <w:p>
+      <w:pPr>
+        <w:rPr>
+          <w:rFonts w:ascii="Aptos" w:eastAsia="Aptos" w:hAnsi="Aptos" w:cs="Aptos"/>
+          <w:b/>
+          <w:bCs/>
+          <w:sz w:val="28"/>
+          <w:szCs w:val="28"/>
+        </w:rPr>
+      </w:pPr>
+      <w:r>
+        <w:rPr>
+          <w:rFonts w:ascii="Aptos" w:eastAsia="Aptos" w:hAnsi="Aptos" w:cs="Aptos"/>
+          <w:b/>
+          <w:bCs/>
+          <w:sz w:val="28"/>
+          <w:szCs w:val="28"/>
+        </w:rPr>
+        <w:t>UC</w:t>
+      </w:r>
+      <w:r>
+        <w:rPr>
+          <w:rFonts w:ascii="Aptos" w:eastAsia="Aptos" w:hAnsi="Aptos" w:cs="Aptos"/>
+          <w:b/>
+          <w:bCs/>
+          <w:sz w:val="28"/>
+          <w:szCs w:val="28"/>
+        </w:rPr>
+        <w:t>7</w:t>
+      </w:r>
+      <w:r>
+        <w:rPr>
+          <w:rFonts w:ascii="Aptos" w:eastAsia="Aptos" w:hAnsi="Aptos" w:cs="Aptos"/>
+          <w:b/>
+          <w:bCs/>
+          <w:sz w:val="28"/>
+          <w:szCs w:val="28"/>
+        </w:rPr>
+        <w:t xml:space="preserve">: </w:t>
+      </w:r>
+      <w:r>
+        <w:rPr>
+          <w:rFonts w:ascii="Aptos" w:eastAsia="Aptos" w:hAnsi="Aptos" w:cs="Aptos"/>
+          <w:b/>
+          <w:bCs/>
+          <w:sz w:val="28"/>
+          <w:szCs w:val="28"/>
+        </w:rPr>
+        <w:t>Modifica biglietto</w:t>
+      </w:r>
+    </w:p>
+    <w:p>
+      <w:pPr>
+        <w:rPr>
+          <w:rFonts w:ascii="Aptos" w:eastAsia="Aptos" w:hAnsi="Aptos" w:cs="Aptos"/>
+          <w:sz w:val="28"/>
+          <w:szCs w:val="28"/>
+        </w:rPr>
+      </w:pPr>
+      <w:r>
+        <w:rPr>
+          <w:rFonts w:ascii="Aptos" w:eastAsia="Aptos" w:hAnsi="Aptos" w:cs="Aptos"/>
+          <w:sz w:val="28"/>
+          <w:szCs w:val="28"/>
+        </w:rPr>
+        <w:t xml:space="preserve">Il cliente deve poter usare il sistema per modificare la propria prenotazione, ossia cambiare tratta e/o corsa nel caso </w:t>
+      </w:r>
+      <w:r>
+        <w:rPr>
+          <w:rFonts w:ascii="Aptos" w:eastAsia="Aptos" w:hAnsi="Aptos" w:cs="Aptos"/>
+          <w:sz w:val="28"/>
+          <w:szCs w:val="28"/>
+        </w:rPr>
+        <w:t>in cui manchino almeno 24h dalla corsa. Il sistema deve poter aggiornare opportunamente il numero di posti, incrementando i posti disponibili nella corsa che il cliente non effettuerà più e decrementando i posti disponibili nella nuova corsa che effettuerà il cliente.</w:t>
+      </w:r>
+    </w:p>
+    <w:p>
+      <w:pPr>
+        <w:rPr>
+          <w:rFonts w:ascii="Aptos" w:eastAsia="Aptos" w:hAnsi="Aptos" w:cs="Aptos"/>
+          <w:b/>
+          <w:bCs/>
+          <w:sz w:val="28"/>
+          <w:szCs w:val="28"/>
+        </w:rPr>
+      </w:pPr>
+      <w:r>
+        <w:rPr>
+          <w:rFonts w:ascii="Aptos" w:eastAsia="Aptos" w:hAnsi="Aptos" w:cs="Aptos"/>
+          <w:b/>
+          <w:bCs/>
+          <w:sz w:val="28"/>
+          <w:szCs w:val="28"/>
+        </w:rPr>
+        <w:t>UC</w:t>
+      </w:r>
+      <w:r>
+        <w:rPr>
+          <w:rFonts w:ascii="Aptos" w:eastAsia="Aptos" w:hAnsi="Aptos" w:cs="Aptos"/>
+          <w:b/>
+          <w:bCs/>
+          <w:sz w:val="28"/>
+          <w:szCs w:val="28"/>
+        </w:rPr>
+        <w:t>8</w:t>
+      </w:r>
+      <w:r>
+        <w:rPr>
+          <w:rFonts w:ascii="Aptos" w:eastAsia="Aptos" w:hAnsi="Aptos" w:cs="Aptos"/>
+          <w:b/>
+          <w:bCs/>
+          <w:sz w:val="28"/>
+          <w:szCs w:val="28"/>
+        </w:rPr>
+        <w:t xml:space="preserve">: </w:t>
+      </w:r>
+      <w:r>
+        <w:rPr>
+          <w:rFonts w:ascii="Aptos" w:eastAsia="Aptos" w:hAnsi="Aptos" w:cs="Aptos"/>
+          <w:b/>
+          <w:bCs/>
+          <w:sz w:val="28"/>
+          <w:szCs w:val="28"/>
+        </w:rPr>
+        <w:t>Annulla biglietto</w:t>
+      </w:r>
+    </w:p>
+    <w:p>
+      <w:pPr>
+        <w:rPr>
+          <w:rFonts w:ascii="Aptos" w:eastAsia="Aptos" w:hAnsi="Aptos" w:cs="Aptos"/>
+          <w:sz w:val="28"/>
+          <w:szCs w:val="28"/>
+        </w:rPr>
+      </w:pPr>
+      <w:r>
+        <w:rPr>
+          <w:rFonts w:ascii="Aptos" w:eastAsia="Aptos" w:hAnsi="Aptos" w:cs="Aptos"/>
+          <w:sz w:val="28"/>
+          <w:szCs w:val="28"/>
+        </w:rPr>
+        <w:t>Il cliente deve avere la possibilità di annullare la propria prenotazione fino a 24 ore prima della corsa.</w:t>
+      </w:r>
+      <w:r>
+        <w:rPr>
+          <w:rFonts w:ascii="Aptos" w:eastAsia="Aptos" w:hAnsi="Aptos" w:cs="Aptos"/>
+          <w:sz w:val="28"/>
+          <w:szCs w:val="28"/>
+        </w:rPr>
+        <w:t xml:space="preserve"> </w:t>
+      </w:r>
+      <w:r>
+        <w:rPr>
+          <w:rFonts w:ascii="Aptos" w:eastAsia="Aptos" w:hAnsi="Aptos" w:cs="Aptos"/>
+          <w:sz w:val="28"/>
+          <w:szCs w:val="28"/>
+        </w:rPr>
+        <w:t>Il sistema deve aggiornare opportunamente il numero di posti, incrementando i posti disponibili nella corsa che il cliente non effettuerà più</w:t>
+      </w:r>
+      <w:r>
+        <w:rPr>
+          <w:rFonts w:ascii="Aptos" w:eastAsia="Aptos" w:hAnsi="Aptos" w:cs="Aptos"/>
+          <w:sz w:val="28"/>
+          <w:szCs w:val="28"/>
+        </w:rPr>
+        <w:t>.</w:t>
+      </w:r>
+    </w:p>
+    <w:p>
+      <w:pPr>
+        <w:rPr>
+          <w:rFonts w:ascii="Aptos" w:eastAsia="Aptos" w:hAnsi="Aptos" w:cs="Aptos"/>
+          <w:b/>
+          <w:bCs/>
+          <w:sz w:val="28"/>
+          <w:szCs w:val="28"/>
+        </w:rPr>
+      </w:pPr>
+      <w:r>
+        <w:rPr>
+          <w:rFonts w:ascii="Aptos" w:eastAsia="Aptos" w:hAnsi="Aptos" w:cs="Aptos"/>
+          <w:b/>
+          <w:bCs/>
+          <w:sz w:val="28"/>
+          <w:szCs w:val="28"/>
+        </w:rPr>
+        <w:t>UC</w:t>
+      </w:r>
+      <w:r>
+        <w:rPr>
+          <w:rFonts w:ascii="Aptos" w:eastAsia="Aptos" w:hAnsi="Aptos" w:cs="Aptos"/>
+          <w:b/>
+          <w:bCs/>
+          <w:sz w:val="28"/>
+          <w:szCs w:val="28"/>
+        </w:rPr>
+        <w:t>9</w:t>
+      </w:r>
+      <w:r>
+        <w:rPr>
+          <w:rFonts w:ascii="Aptos" w:eastAsia="Aptos" w:hAnsi="Aptos" w:cs="Aptos"/>
+          <w:b/>
+          <w:bCs/>
+          <w:sz w:val="28"/>
+          <w:szCs w:val="28"/>
+        </w:rPr>
+        <w:t xml:space="preserve">: </w:t>
+      </w:r>
+      <w:r>
+        <w:rPr>
+          <w:rFonts w:ascii="Aptos" w:eastAsia="Aptos" w:hAnsi="Aptos" w:cs="Aptos"/>
+          <w:b/>
+          <w:bCs/>
+          <w:sz w:val="28"/>
+          <w:szCs w:val="28"/>
+        </w:rPr>
+        <w:t>Sospensione tratta</w:t>
+      </w:r>
+    </w:p>
+    <w:p>
+      <w:pPr>
+        <w:rPr>
+          <w:rFonts w:ascii="Aptos" w:eastAsia="Aptos" w:hAnsi="Aptos" w:cs="Aptos"/>
+          <w:sz w:val="28"/>
+          <w:szCs w:val="28"/>
+        </w:rPr>
+      </w:pPr>
+      <w:r>
+        <w:rPr>
+          <w:rFonts w:ascii="Aptos" w:eastAsia="Aptos" w:hAnsi="Aptos" w:cs="Aptos"/>
+          <w:sz w:val="28"/>
+          <w:szCs w:val="28"/>
+        </w:rPr>
+        <w:t>L’amministratore deve avere la possibilità di poter sospendere una tratta in un determinato giorno con la conseguente rimozione di tutte le corse per quella tratta, notificando gli utenti prenotati.</w:t>
+      </w:r>
+    </w:p>
+    <w:p>
+      <w:pPr>
+        <w:rPr>
+          <w:rFonts w:ascii="Aptos" w:eastAsia="Aptos" w:hAnsi="Aptos" w:cs="Aptos"/>
+          <w:b/>
+          <w:bCs/>
+          <w:sz w:val="28"/>
+          <w:szCs w:val="28"/>
+        </w:rPr>
+      </w:pPr>
+      <w:r>
+        <w:rPr>
+          <w:rFonts w:ascii="Aptos" w:eastAsia="Aptos" w:hAnsi="Aptos" w:cs="Aptos"/>
+          <w:b/>
+          <w:bCs/>
+          <w:sz w:val="28"/>
+          <w:szCs w:val="28"/>
+        </w:rPr>
+        <w:t>UC</w:t>
+      </w:r>
+      <w:r>
+        <w:rPr>
+          <w:rFonts w:ascii="Aptos" w:eastAsia="Aptos" w:hAnsi="Aptos" w:cs="Aptos"/>
+          <w:b/>
+          <w:bCs/>
+          <w:sz w:val="28"/>
+          <w:szCs w:val="28"/>
+        </w:rPr>
+        <w:t>10</w:t>
+      </w:r>
+      <w:r>
+        <w:rPr>
+          <w:rFonts w:ascii="Aptos" w:eastAsia="Aptos" w:hAnsi="Aptos" w:cs="Aptos"/>
+          <w:b/>
+          <w:bCs/>
+          <w:sz w:val="28"/>
+          <w:szCs w:val="28"/>
+        </w:rPr>
+        <w:t xml:space="preserve">: </w:t>
+      </w:r>
+      <w:r>
+        <w:rPr>
+          <w:rFonts w:ascii="Aptos" w:eastAsia="Aptos" w:hAnsi="Aptos" w:cs="Aptos"/>
+          <w:b/>
+          <w:bCs/>
+          <w:sz w:val="28"/>
+          <w:szCs w:val="28"/>
+        </w:rPr>
+        <w:t>Rimozione</w:t>
+      </w:r>
+      <w:r>
+        <w:rPr>
+          <w:rFonts w:ascii="Aptos" w:eastAsia="Aptos" w:hAnsi="Aptos" w:cs="Aptos"/>
+          <w:b/>
+          <w:bCs/>
+          <w:sz w:val="28"/>
+          <w:szCs w:val="28"/>
+        </w:rPr>
+        <w:t xml:space="preserve"> corsa</w:t>
+      </w:r>
+    </w:p>
+    <w:p>
+      <w:pPr>
+        <w:rPr>
+          <w:rFonts w:ascii="Aptos" w:eastAsia="Aptos" w:hAnsi="Aptos" w:cs="Aptos"/>
+          <w:sz w:val="28"/>
+          <w:szCs w:val="28"/>
+        </w:rPr>
+      </w:pPr>
+      <w:r>
+        <w:rPr>
+          <w:rFonts w:ascii="Aptos" w:eastAsia="Aptos" w:hAnsi="Aptos" w:cs="Aptos"/>
+          <w:sz w:val="28"/>
+          <w:szCs w:val="28"/>
+        </w:rPr>
+        <w:t xml:space="preserve">L’amministratore deve poter </w:t>
+      </w:r>
+      <w:r>
+        <w:rPr>
+          <w:rFonts w:ascii="Aptos" w:eastAsia="Aptos" w:hAnsi="Aptos" w:cs="Aptos"/>
+          <w:sz w:val="28"/>
+          <w:szCs w:val="28"/>
+        </w:rPr>
+        <w:t>rimuovere</w:t>
+      </w:r>
+      <w:r>
+        <w:rPr>
+          <w:rFonts w:ascii="Aptos" w:eastAsia="Aptos" w:hAnsi="Aptos" w:cs="Aptos"/>
+          <w:sz w:val="28"/>
+          <w:szCs w:val="28"/>
+        </w:rPr>
+        <w:t xml:space="preserve"> una corsa</w:t>
+      </w:r>
+      <w:r>
+        <w:rPr>
+          <w:rFonts w:ascii="Aptos" w:eastAsia="Aptos" w:hAnsi="Aptos" w:cs="Aptos"/>
+          <w:sz w:val="28"/>
+          <w:szCs w:val="28"/>
+        </w:rPr>
+        <w:t xml:space="preserve"> relativa ad una tratta. </w:t>
+      </w:r>
+      <w:r>
+        <w:rPr>
+          <w:rFonts w:ascii="Aptos" w:eastAsia="Aptos" w:hAnsi="Aptos" w:cs="Aptos"/>
+          <w:sz w:val="28"/>
+          <w:szCs w:val="28"/>
+        </w:rPr>
+        <w:t>Il sistema deve annullare tutti i biglietti degli utenti prenotati alla relativa corsa</w:t>
+      </w:r>
+      <w:r>
+        <w:rPr>
+          <w:rFonts w:ascii="Aptos" w:eastAsia="Aptos" w:hAnsi="Aptos" w:cs="Aptos"/>
+          <w:sz w:val="28"/>
+          <w:szCs w:val="28"/>
+        </w:rPr>
+        <w:t>, notificandoli, e non deve rendere possibil</w:t>
+      </w:r>
+      <w:r>
+        <w:rPr>
+          <w:rFonts w:ascii="Aptos" w:eastAsia="Aptos" w:hAnsi="Aptos" w:cs="Aptos"/>
+          <w:sz w:val="28"/>
+          <w:szCs w:val="28"/>
+        </w:rPr>
+        <w:t>i</w:t>
+      </w:r>
+      <w:r>
+        <w:rPr>
+          <w:rFonts w:ascii="Aptos" w:eastAsia="Aptos" w:hAnsi="Aptos" w:cs="Aptos"/>
+          <w:sz w:val="28"/>
+          <w:szCs w:val="28"/>
+        </w:rPr>
+        <w:t xml:space="preserve"> ulteriori prenotazioni alla corsa appena rimossa.</w:t>
+      </w:r>
+    </w:p>
+    <w:p>
+      <w:pPr>
+        <w:rPr>
+          <w:rFonts w:ascii="Aptos" w:eastAsia="Aptos" w:hAnsi="Aptos" w:cs="Aptos"/>
+          <w:sz w:val="28"/>
+          <w:szCs w:val="28"/>
+        </w:rPr>
+      </w:pPr>
+    </w:p>
+    <w:p>
+      <w:pPr>
+        <w:rPr>
+          <w:rFonts w:ascii="Aptos" w:eastAsia="Aptos" w:hAnsi="Aptos" w:cs="Aptos"/>
+          <w:sz w:val="28"/>
+          <w:szCs w:val="28"/>
+        </w:rPr>
+      </w:pPr>
+    </w:p>
+    <w:p>
+      <w:pPr>
+        <w:rPr>
+          <w:rFonts w:ascii="Aptos" w:eastAsia="Aptos" w:hAnsi="Aptos" w:cs="Aptos"/>
+          <w:b/>
+          <w:bCs/>
+          <w:sz w:val="28"/>
+          <w:szCs w:val="28"/>
+        </w:rPr>
+      </w:pPr>
+      <w:r>
+        <w:rPr>
+          <w:rFonts w:ascii="Aptos" w:eastAsia="Aptos" w:hAnsi="Aptos" w:cs="Aptos"/>
+          <w:b/>
+          <w:bCs/>
+          <w:sz w:val="28"/>
+          <w:szCs w:val="28"/>
+        </w:rPr>
+        <w:lastRenderedPageBreak/>
+        <w:t>UC</w:t>
+      </w:r>
+      <w:r>
+        <w:rPr>
+          <w:rFonts w:ascii="Aptos" w:eastAsia="Aptos" w:hAnsi="Aptos" w:cs="Aptos"/>
+          <w:b/>
+          <w:bCs/>
+          <w:sz w:val="28"/>
+          <w:szCs w:val="28"/>
+        </w:rPr>
+        <w:t>1</w:t>
+      </w:r>
+      <w:r>
+        <w:rPr>
+          <w:rFonts w:ascii="Aptos" w:eastAsia="Aptos" w:hAnsi="Aptos" w:cs="Aptos"/>
+          <w:b/>
+          <w:bCs/>
+          <w:sz w:val="28"/>
+          <w:szCs w:val="28"/>
+        </w:rPr>
+        <w:t>1</w:t>
+      </w:r>
+      <w:r>
+        <w:rPr>
+          <w:rFonts w:ascii="Aptos" w:eastAsia="Aptos" w:hAnsi="Aptos" w:cs="Aptos"/>
+          <w:b/>
+          <w:bCs/>
+          <w:sz w:val="28"/>
+          <w:szCs w:val="28"/>
+        </w:rPr>
+        <w:t xml:space="preserve">: </w:t>
+      </w:r>
+      <w:r>
+        <w:rPr>
+          <w:rFonts w:ascii="Aptos" w:eastAsia="Aptos" w:hAnsi="Aptos" w:cs="Aptos"/>
+          <w:b/>
+          <w:bCs/>
+          <w:sz w:val="28"/>
+          <w:szCs w:val="28"/>
+        </w:rPr>
+        <w:t>Visualizza storico</w:t>
+      </w:r>
+    </w:p>
+    <w:p>
+      <w:pPr>
+        <w:rPr>
+          <w:rFonts w:ascii="Aptos" w:eastAsia="Aptos" w:hAnsi="Aptos" w:cs="Aptos"/>
+          <w:sz w:val="28"/>
+          <w:szCs w:val="28"/>
+        </w:rPr>
+      </w:pPr>
+      <w:r>
+        <w:rPr>
+          <w:rFonts w:ascii="Aptos" w:eastAsia="Aptos" w:hAnsi="Aptos" w:cs="Aptos"/>
+          <w:sz w:val="28"/>
+          <w:szCs w:val="28"/>
+        </w:rPr>
+        <w:t>Il cliente deve poter vedere lo storico di tutti i biglietti prenotati, utilizzati, annullati e non utilizzati.</w:t>
+      </w:r>
+    </w:p>
+    <w:p>
+      <w:pPr>
+        <w:rPr>
+          <w:rFonts w:ascii="Aptos" w:eastAsia="Aptos" w:hAnsi="Aptos" w:cs="Aptos"/>
+          <w:b/>
+          <w:bCs/>
+          <w:sz w:val="28"/>
+          <w:szCs w:val="28"/>
+        </w:rPr>
+      </w:pPr>
+      <w:r>
+        <w:rPr>
+          <w:rFonts w:ascii="Aptos" w:eastAsia="Aptos" w:hAnsi="Aptos" w:cs="Aptos"/>
+          <w:b/>
+          <w:bCs/>
+          <w:sz w:val="28"/>
+          <w:szCs w:val="28"/>
+        </w:rPr>
+        <w:t>UC</w:t>
+      </w:r>
+      <w:r>
+        <w:rPr>
+          <w:rFonts w:ascii="Aptos" w:eastAsia="Aptos" w:hAnsi="Aptos" w:cs="Aptos"/>
+          <w:b/>
+          <w:bCs/>
+          <w:sz w:val="28"/>
+          <w:szCs w:val="28"/>
+        </w:rPr>
+        <w:t>12</w:t>
+      </w:r>
+      <w:r>
+        <w:rPr>
+          <w:rFonts w:ascii="Aptos" w:eastAsia="Aptos" w:hAnsi="Aptos" w:cs="Aptos"/>
+          <w:b/>
+          <w:bCs/>
+          <w:sz w:val="28"/>
+          <w:szCs w:val="28"/>
+        </w:rPr>
+        <w:t xml:space="preserve">: </w:t>
+      </w:r>
+      <w:r>
+        <w:rPr>
+          <w:rFonts w:ascii="Aptos" w:eastAsia="Aptos" w:hAnsi="Aptos" w:cs="Aptos"/>
+          <w:b/>
+          <w:bCs/>
+          <w:sz w:val="28"/>
+          <w:szCs w:val="28"/>
+        </w:rPr>
+        <w:t>Convalida</w:t>
+      </w:r>
+      <w:r>
+        <w:rPr>
+          <w:rFonts w:ascii="Aptos" w:eastAsia="Aptos" w:hAnsi="Aptos" w:cs="Aptos"/>
+          <w:b/>
+          <w:bCs/>
+          <w:sz w:val="28"/>
+          <w:szCs w:val="28"/>
+        </w:rPr>
+        <w:t xml:space="preserve"> biglietto</w:t>
+      </w:r>
+    </w:p>
+    <w:p>
+      <w:pPr>
+        <w:rPr>
+          <w:rFonts w:ascii="Aptos" w:eastAsia="Aptos" w:hAnsi="Aptos" w:cs="Aptos"/>
+          <w:b/>
+          <w:bCs/>
+          <w:sz w:val="28"/>
+          <w:szCs w:val="28"/>
+        </w:rPr>
+      </w:pPr>
+      <w:r>
+        <w:rPr>
+          <w:rFonts w:ascii="Aptos" w:eastAsia="Aptos" w:hAnsi="Aptos" w:cs="Aptos"/>
+          <w:sz w:val="28"/>
+          <w:szCs w:val="28"/>
+        </w:rPr>
+        <w:t>Il controllore utilizzando il sistema deve poter convalidare il biglietto</w:t>
+      </w:r>
+      <w:r>
+        <w:rPr>
+          <w:rFonts w:ascii="Aptos" w:eastAsia="Aptos" w:hAnsi="Aptos" w:cs="Aptos"/>
+          <w:sz w:val="28"/>
+          <w:szCs w:val="28"/>
+        </w:rPr>
+        <w:t xml:space="preserve"> </w:t>
+      </w:r>
+      <w:r>
+        <w:rPr>
+          <w:rFonts w:ascii="Aptos" w:eastAsia="Aptos" w:hAnsi="Aptos" w:cs="Aptos"/>
+          <w:sz w:val="28"/>
+          <w:szCs w:val="28"/>
+        </w:rPr>
+        <w:t xml:space="preserve">dell’utente, cambiando lo stato del biglietto in “utilizzato” </w:t>
+      </w:r>
+      <w:proofErr w:type="gramStart"/>
+      <w:r>
+        <w:rPr>
+          <w:rFonts w:ascii="Aptos" w:eastAsia="Aptos" w:hAnsi="Aptos" w:cs="Aptos"/>
+          <w:sz w:val="28"/>
+          <w:szCs w:val="28"/>
+        </w:rPr>
+        <w:t>e  rendendolo</w:t>
+      </w:r>
+      <w:proofErr w:type="gramEnd"/>
+      <w:r>
+        <w:rPr>
+          <w:rFonts w:ascii="Aptos" w:eastAsia="Aptos" w:hAnsi="Aptos" w:cs="Aptos"/>
+          <w:sz w:val="28"/>
+          <w:szCs w:val="28"/>
+        </w:rPr>
+        <w:t xml:space="preserve"> non più utilizzabile.</w:t>
+      </w:r>
+    </w:p>
+    <w:p>
+      <w:pPr>
+        <w:rPr>
+          <w:rFonts w:ascii="Aptos" w:eastAsia="Aptos" w:hAnsi="Aptos" w:cs="Aptos"/>
+          <w:sz w:val="28"/>
+          <w:szCs w:val="28"/>
+        </w:rPr>
+      </w:pPr>
+    </w:p>
+    <w:p>
+      <w:pPr>
+        <w:rPr>
+          <w:rFonts w:ascii="Aptos" w:eastAsia="Aptos" w:hAnsi="Aptos" w:cs="Aptos"/>
+          <w:sz w:val="28"/>
+          <w:szCs w:val="28"/>
+        </w:rPr>
+      </w:pPr>
+    </w:p>
     <w:p>
       <w:pPr>
         <w:rPr>
@@ -4108,7 +5004,7 @@
       <w:lvlText w:val="%1."/>
       <w:lvlJc w:val="left"/>
       <w:pPr>
-        <w:ind w:left="2628" w:hanging="360"/>
+        <w:ind w:left="2977" w:hanging="360"/>
       </w:pPr>
     </w:lvl>
     <w:lvl w:ilvl="1" w:tplc="7E82CD38">
@@ -4117,7 +5013,7 @@
       <w:lvlText w:val="%2."/>
       <w:lvlJc w:val="left"/>
       <w:pPr>
-        <w:ind w:left="3348" w:hanging="360"/>
+        <w:ind w:left="3697" w:hanging="360"/>
       </w:pPr>
     </w:lvl>
     <w:lvl w:ilvl="2" w:tplc="84E6FF18">
@@ -4126,7 +5022,7 @@
       <w:lvlText w:val="%3."/>
       <w:lvlJc w:val="right"/>
       <w:pPr>
-        <w:ind w:left="4068" w:hanging="180"/>
+        <w:ind w:left="4417" w:hanging="180"/>
       </w:pPr>
     </w:lvl>
     <w:lvl w:ilvl="3" w:tplc="09DCAF86">
@@ -4135,7 +5031,7 @@
       <w:lvlText w:val="%4."/>
       <w:lvlJc w:val="left"/>
       <w:pPr>
-        <w:ind w:left="4788" w:hanging="360"/>
+        <w:ind w:left="5137" w:hanging="360"/>
       </w:pPr>
     </w:lvl>
     <w:lvl w:ilvl="4" w:tplc="19D2CF3C">
@@ -4144,7 +5040,7 @@
       <w:lvlText w:val="%5."/>
       <w:lvlJc w:val="left"/>
       <w:pPr>
-        <w:ind w:left="5508" w:hanging="360"/>
+        <w:ind w:left="5857" w:hanging="360"/>
       </w:pPr>
     </w:lvl>
     <w:lvl w:ilvl="5" w:tplc="E91A4C8C">
@@ -4153,7 +5049,7 @@
       <w:lvlText w:val="%6."/>
       <w:lvlJc w:val="right"/>
       <w:pPr>
-        <w:ind w:left="6228" w:hanging="180"/>
+        <w:ind w:left="6577" w:hanging="180"/>
       </w:pPr>
     </w:lvl>
     <w:lvl w:ilvl="6" w:tplc="EBAE21FC">
@@ -4162,7 +5058,7 @@
       <w:lvlText w:val="%7."/>
       <w:lvlJc w:val="left"/>
       <w:pPr>
-        <w:ind w:left="6948" w:hanging="360"/>
+        <w:ind w:left="7297" w:hanging="360"/>
       </w:pPr>
     </w:lvl>
     <w:lvl w:ilvl="7" w:tplc="0AC441A6">
@@ -4171,7 +5067,7 @@
       <w:lvlText w:val="%8."/>
       <w:lvlJc w:val="left"/>
       <w:pPr>
-        <w:ind w:left="7668" w:hanging="360"/>
+        <w:ind w:left="8017" w:hanging="360"/>
       </w:pPr>
     </w:lvl>
     <w:lvl w:ilvl="8" w:tplc="D55267AE">
@@ -4180,7 +5076,7 @@
       <w:lvlText w:val="%9."/>
       <w:lvlJc w:val="right"/>
       <w:pPr>
-        <w:ind w:left="8388" w:hanging="180"/>
+        <w:ind w:left="8737" w:hanging="180"/>
       </w:pPr>
     </w:lvl>
   </w:abstractNum>
@@ -5806,18 +6702,17 @@
     <w:lsdException w:name="Unresolved Mention" w:semiHidden="1" w:unhideWhenUsed="1"/>
     <w:lsdException w:name="Smart Link" w:semiHidden="1" w:unhideWhenUsed="1"/>
   </w:latentStyles>
-  <w:style w:type="paragraph" w:default="1" w:styleId="Normal">
+  <w:style w:type="paragraph" w:default="1" w:styleId="Normale">
     <w:name w:val="Normal"/>
     <w:qFormat/>
     <w:rsid w:val="00DD2A14"/>
   </w:style>
-  <w:style w:type="character" w:default="1" w:styleId="DefaultParagraphFont">
+  <w:style w:type="character" w:default="1" w:styleId="Carpredefinitoparagrafo">
     <w:name w:val="Default Paragraph Font"/>
     <w:uiPriority w:val="1"/>
-    <w:semiHidden/>
     <w:unhideWhenUsed/>
   </w:style>
-  <w:style w:type="table" w:default="1" w:styleId="TableNormal">
+  <w:style w:type="table" w:default="1" w:styleId="Tabellanormale">
     <w:name w:val="Normal Table"/>
     <w:uiPriority w:val="99"/>
     <w:semiHidden/>
@@ -5832,15 +6727,15 @@
       </w:tblCellMar>
     </w:tblPr>
   </w:style>
-  <w:style w:type="numbering" w:default="1" w:styleId="NoList">
+  <w:style w:type="numbering" w:default="1" w:styleId="Nessunelenco">
     <w:name w:val="No List"/>
     <w:uiPriority w:val="99"/>
     <w:semiHidden/>
     <w:unhideWhenUsed/>
   </w:style>
-  <w:style w:type="paragraph" w:styleId="ListParagraph">
+  <w:style w:type="paragraph" w:styleId="Paragrafoelenco">
     <w:name w:val="List Paragraph"/>
-    <w:basedOn w:val="Normal"/>
+    <w:basedOn w:val="Normale"/>
     <w:uiPriority w:val="34"/>
     <w:qFormat/>
     <w:rsid w:val="165BDD3E"/>
@@ -5849,9 +6744,9 @@
       <w:contextualSpacing/>
     </w:pPr>
   </w:style>
-  <w:style w:type="table" w:styleId="TableGrid">
+  <w:style w:type="table" w:styleId="Grigliatabella">
     <w:name w:val="Table Grid"/>
-    <w:basedOn w:val="TableNormal"/>
+    <w:basedOn w:val="Tabellanormale"/>
     <w:uiPriority w:val="59"/>
     <w:rsid w:val="00FB4123"/>
     <w:pPr>
@@ -5868,9 +6763,9 @@
       </w:tblBorders>
     </w:tblPr>
   </w:style>
-  <w:style w:type="table" w:styleId="GridTable4-Accent1">
+  <w:style w:type="table" w:styleId="Tabellagriglia4-colore1">
     <w:name w:val="Grid Table 4 Accent 1"/>
-    <w:basedOn w:val="TableNormal"/>
+    <w:basedOn w:val="Tabellanormale"/>
     <w:uiPriority w:val="49"/>
     <w:rsid w:val="00151A28"/>
     <w:pPr>
@@ -6210,4 +7105,16 @@
     </a:ext>
   </a:extLst>
 </a:theme>
+</file>
+
+<file path=customXml/item1.xml><?xml version="1.0" encoding="utf-8"?>
+<b:Sources xmlns:b="http://schemas.openxmlformats.org/officeDocument/2006/bibliography" xmlns="http://schemas.openxmlformats.org/officeDocument/2006/bibliography" SelectedStyle="\APASixthEditionOfficeOnline.xsl" StyleName="APA" Version="6"/>
+</file>
+
+<file path=customXml/itemProps1.xml><?xml version="1.0" encoding="utf-8"?>
+<ds:datastoreItem xmlns:ds="http://schemas.openxmlformats.org/officeDocument/2006/customXml" ds:itemID="{BB6347ED-51F4-46B7-A8BA-AE03CDDB6667}">
+  <ds:schemaRefs>
+    <ds:schemaRef ds:uri="http://schemas.openxmlformats.org/officeDocument/2006/bibliography"/>
+  </ds:schemaRefs>
+</ds:datastoreItem>
 </file>
</xml_diff>

<commit_message>
Caricamento documenti iterazione 4
Sono stati corretti anche alcuni errori grammaticali nelle precedenti iterazioni
</commit_message>
<xml_diff>
--- a/Iterazione 1/Modello dei casi d'uso.docx
+++ b/Iterazione 1/Modello dei casi d'uso.docx
@@ -2254,6 +2254,11 @@
               <w:t>L’amministratore ha stipulato degli accordi con la società privata o pubblica di trasporto</w:t>
             </w:r>
           </w:p>
+          <w:p>
+            <w:r>
+              <w:t>L’amministratore ha effettuato l’accesso</w:t>
+            </w:r>
+          </w:p>
         </w:tc>
       </w:tr>
       <w:tr>
@@ -2562,16 +2567,14 @@
               </w:rPr>
               <w:t xml:space="preserve">Il passo </w:t>
             </w:r>
-            <w:proofErr w:type="gramStart"/>
             <w:r>
               <w:rPr>
                 <w:rFonts w:ascii="Aptos" w:eastAsia="Aptos" w:hAnsi="Aptos" w:cs="Aptos"/>
                 <w:i/>
                 <w:iCs/>
               </w:rPr>
-              <w:t>5</w:t>
-            </w:r>
-            <w:proofErr w:type="gramEnd"/>
+              <w:t>6</w:t>
+            </w:r>
             <w:r>
               <w:rPr>
                 <w:rFonts w:ascii="Aptos" w:eastAsia="Aptos" w:hAnsi="Aptos" w:cs="Aptos"/>
@@ -2711,11 +2714,9 @@
             <w:r>
               <w:t xml:space="preserve">L’Amministratore ripete il passo </w:t>
             </w:r>
-            <w:proofErr w:type="gramStart"/>
             <w:r>
               <w:t>3</w:t>
             </w:r>
-            <w:proofErr w:type="gramEnd"/>
             <w:r>
               <w:t xml:space="preserve"> cambiando le città.</w:t>
             </w:r>
@@ -2802,6 +2803,7 @@
           </w:tcPr>
           <w:p>
             <w:r>
+              <w:lastRenderedPageBreak/>
               <w:t>Varie</w:t>
             </w:r>
           </w:p>
@@ -3380,11 +3382,9 @@
             <w:r>
               <w:t xml:space="preserve">L’Amministratore ripete il passo </w:t>
             </w:r>
-            <w:proofErr w:type="gramStart"/>
             <w:r>
               <w:t>5</w:t>
             </w:r>
-            <w:proofErr w:type="gramEnd"/>
             <w:r>
               <w:t xml:space="preserve"> cambiando le città.</w:t>
             </w:r>
@@ -4515,23 +4515,7 @@
           <w:sz w:val="28"/>
           <w:szCs w:val="28"/>
         </w:rPr>
-        <w:t xml:space="preserve"> </w:t>
-      </w:r>
-      <w:r>
-        <w:rPr>
-          <w:rFonts w:ascii="Aptos" w:eastAsia="Aptos" w:hAnsi="Aptos" w:cs="Aptos"/>
-          <w:sz w:val="28"/>
-          <w:szCs w:val="28"/>
-        </w:rPr>
-        <w:t>Il sistema deve aggiornare opportunamente il numero di posti, incrementando i posti disponibili nella corsa che il cliente non effettuerà più</w:t>
-      </w:r>
-      <w:r>
-        <w:rPr>
-          <w:rFonts w:ascii="Aptos" w:eastAsia="Aptos" w:hAnsi="Aptos" w:cs="Aptos"/>
-          <w:sz w:val="28"/>
-          <w:szCs w:val="28"/>
-        </w:rPr>
-        <w:t>.</w:t>
+        <w:t xml:space="preserve"> Il sistema deve aggiornare opportunamente il numero di posti, incrementando i posti disponibili nella corsa che il cliente non effettuerà più.</w:t>
       </w:r>
     </w:p>
     <w:p>
@@ -4881,17 +4865,7 @@
           <w:sz w:val="28"/>
           <w:szCs w:val="28"/>
         </w:rPr>
-        <w:t>Convalida</w:t>
-      </w:r>
-      <w:r>
-        <w:rPr>
-          <w:rFonts w:ascii="Aptos" w:eastAsia="Aptos" w:hAnsi="Aptos" w:cs="Aptos"/>
-          <w:b/>
-          <w:bCs/>
-          <w:sz w:val="28"/>
-          <w:szCs w:val="28"/>
-        </w:rPr>
-        <w:t xml:space="preserve"> biglietto</w:t>
+        <w:t>Convalida biglietto</w:t>
       </w:r>
     </w:p>
     <w:p>
@@ -4926,25 +4900,7 @@
           <w:sz w:val="28"/>
           <w:szCs w:val="28"/>
         </w:rPr>
-        <w:t xml:space="preserve">dell’utente, cambiando lo stato del biglietto in “utilizzato” </w:t>
-      </w:r>
-      <w:proofErr w:type="gramStart"/>
-      <w:r>
-        <w:rPr>
-          <w:rFonts w:ascii="Aptos" w:eastAsia="Aptos" w:hAnsi="Aptos" w:cs="Aptos"/>
-          <w:sz w:val="28"/>
-          <w:szCs w:val="28"/>
-        </w:rPr>
-        <w:t>e  rendendolo</w:t>
-      </w:r>
-      <w:proofErr w:type="gramEnd"/>
-      <w:r>
-        <w:rPr>
-          <w:rFonts w:ascii="Aptos" w:eastAsia="Aptos" w:hAnsi="Aptos" w:cs="Aptos"/>
-          <w:sz w:val="28"/>
-          <w:szCs w:val="28"/>
-        </w:rPr>
-        <w:t xml:space="preserve"> non più utilizzabile.</w:t>
+        <w:t>dell’utente, cambiando lo stato del biglietto in “utilizzato” e  rendendolo non più utilizzabile.</w:t>
       </w:r>
     </w:p>
     <w:p>
@@ -6710,6 +6666,7 @@
   <w:style w:type="character" w:default="1" w:styleId="Carpredefinitoparagrafo">
     <w:name w:val="Default Paragraph Font"/>
     <w:uiPriority w:val="1"/>
+    <w:semiHidden/>
     <w:unhideWhenUsed/>
   </w:style>
   <w:style w:type="table" w:default="1" w:styleId="Tabellanormale">

</xml_diff>